<commit_message>
Upload instructions for running and manual annotation
</commit_message>
<xml_diff>
--- a/manual_annotations/ITKSnap_Annotation_Instructions.docx
+++ b/manual_annotations/ITKSnap_Annotation_Instructions.docx
@@ -20,7 +20,7 @@
           <w:bCs/>
           <w:color w:val="auto"/>
         </w:rPr>
-        <w:t>SLO</w:t>
+        <w:t>CFP</w:t>
       </w:r>
       <w:r>
         <w:rPr>
@@ -610,21 +610,7 @@
         <w:rPr>
           <w:rFonts w:ascii="Arial" w:hAnsi="Arial" w:cs="Arial"/>
         </w:rPr>
-        <w:t xml:space="preserve">If the image is not already shown in RGB mode (grayscale and low contrast), go to Tools &gt; Layer </w:t>
-      </w:r>
-      <w:proofErr w:type="gramStart"/>
-      <w:r>
-        <w:rPr>
-          <w:rFonts w:ascii="Arial" w:hAnsi="Arial" w:cs="Arial"/>
-        </w:rPr>
-        <w:t>Inspector  and</w:t>
-      </w:r>
-      <w:proofErr w:type="gramEnd"/>
-      <w:r>
-        <w:rPr>
-          <w:rFonts w:ascii="Arial" w:hAnsi="Arial" w:cs="Arial"/>
-        </w:rPr>
-        <w:t xml:space="preserve"> under the General tab select RGB Display in the Display Mode drop-down list.</w:t>
+        <w:t>If the image is not already shown in RGB mode (grayscale and low contrast), go to Tools &gt; Layer Inspector and under the General tab select RGB Display in the Display Mode drop-down list.</w:t>
       </w:r>
     </w:p>
     <w:p>
@@ -945,7 +931,19 @@
         <w:rPr>
           <w:rFonts w:ascii="Arial" w:hAnsi="Arial" w:cs="Arial"/>
         </w:rPr>
-        <w:t>Artery (Red)</w:t>
+        <w:t>Artery (</w:t>
+      </w:r>
+      <w:r>
+        <w:rPr>
+          <w:rFonts w:ascii="Arial" w:hAnsi="Arial" w:cs="Arial"/>
+        </w:rPr>
+        <w:t>White</w:t>
+      </w:r>
+      <w:r>
+        <w:rPr>
+          <w:rFonts w:ascii="Arial" w:hAnsi="Arial" w:cs="Arial"/>
+        </w:rPr>
+        <w:t>)</w:t>
       </w:r>
     </w:p>
     <w:p>
@@ -964,7 +962,50 @@
         <w:rPr>
           <w:rFonts w:ascii="Arial" w:hAnsi="Arial" w:cs="Arial"/>
         </w:rPr>
-        <w:t>Vein (Blue)</w:t>
+        <w:t>Vein (</w:t>
+      </w:r>
+      <w:r>
+        <w:rPr>
+          <w:rFonts w:ascii="Arial" w:hAnsi="Arial" w:cs="Arial"/>
+        </w:rPr>
+        <w:t>Dark Blue</w:t>
+      </w:r>
+      <w:r>
+        <w:rPr>
+          <w:rFonts w:ascii="Arial" w:hAnsi="Arial" w:cs="Arial"/>
+        </w:rPr>
+        <w:t>)</w:t>
+      </w:r>
+    </w:p>
+    <w:p>
+      <w:pPr>
+        <w:pStyle w:val="ListParagraph"/>
+        <w:numPr>
+          <w:ilvl w:val="1"/>
+          <w:numId w:val="2"/>
+        </w:numPr>
+        <w:jc w:val="both"/>
+        <w:rPr>
+          <w:rFonts w:ascii="Arial" w:hAnsi="Arial" w:cs="Arial"/>
+        </w:rPr>
+      </w:pPr>
+      <w:r>
+        <w:rPr>
+          <w:rFonts w:ascii="Arial" w:hAnsi="Arial" w:cs="Arial"/>
+        </w:rPr>
+        <w:t>Overlap (</w:t>
+      </w:r>
+      <w:r>
+        <w:rPr>
+          <w:rFonts w:ascii="Arial" w:hAnsi="Arial" w:cs="Arial"/>
+        </w:rPr>
+        <w:t>Gray</w:t>
+      </w:r>
+      <w:r>
+        <w:rPr>
+          <w:rFonts w:ascii="Arial" w:hAnsi="Arial" w:cs="Arial"/>
+        </w:rPr>
+        <w:t>)</w:t>
       </w:r>
     </w:p>
     <w:p>
@@ -993,7 +1034,19 @@
         <w:rPr>
           <w:rFonts w:ascii="Arial" w:hAnsi="Arial" w:cs="Arial"/>
         </w:rPr>
-        <w:t>there is just the Clear Label (Black) and Vessel (Red).</w:t>
+        <w:t>there is just the Clear Label (Black) and Vessel (</w:t>
+      </w:r>
+      <w:r>
+        <w:rPr>
+          <w:rFonts w:ascii="Arial" w:hAnsi="Arial" w:cs="Arial"/>
+        </w:rPr>
+        <w:t>Blue</w:t>
+      </w:r>
+      <w:r>
+        <w:rPr>
+          <w:rFonts w:ascii="Arial" w:hAnsi="Arial" w:cs="Arial"/>
+        </w:rPr>
+        <w:t>).</w:t>
       </w:r>
     </w:p>
     <w:p>
@@ -1016,7 +1069,23 @@
           <w:i/>
           <w:iCs/>
         </w:rPr>
-        <w:t xml:space="preserve">LabelProperties_Fovea.txt </w:t>
+        <w:t>LabelProperties_</w:t>
+      </w:r>
+      <w:r>
+        <w:rPr>
+          <w:rFonts w:ascii="Arial" w:hAnsi="Arial" w:cs="Arial"/>
+          <w:i/>
+          <w:iCs/>
+        </w:rPr>
+        <w:t>OD</w:t>
+      </w:r>
+      <w:r>
+        <w:rPr>
+          <w:rFonts w:ascii="Arial" w:hAnsi="Arial" w:cs="Arial"/>
+          <w:i/>
+          <w:iCs/>
+        </w:rPr>
+        <w:t xml:space="preserve">.txt </w:t>
       </w:r>
       <w:r>
         <w:rPr>
@@ -1034,13 +1103,37 @@
         <w:rPr>
           <w:rFonts w:ascii="Arial" w:hAnsi="Arial" w:cs="Arial"/>
         </w:rPr>
-        <w:t xml:space="preserve"> (Purple)</w:t>
-      </w:r>
-      <w:r>
-        <w:rPr>
-          <w:rFonts w:ascii="Arial" w:hAnsi="Arial" w:cs="Arial"/>
-        </w:rPr>
-        <w:t xml:space="preserve"> and Optic cup (Green)</w:t>
+        <w:t xml:space="preserve"> (</w:t>
+      </w:r>
+      <w:r>
+        <w:rPr>
+          <w:rFonts w:ascii="Arial" w:hAnsi="Arial" w:cs="Arial"/>
+        </w:rPr>
+        <w:t>Blue</w:t>
+      </w:r>
+      <w:r>
+        <w:rPr>
+          <w:rFonts w:ascii="Arial" w:hAnsi="Arial" w:cs="Arial"/>
+        </w:rPr>
+        <w:t>)</w:t>
+      </w:r>
+      <w:r>
+        <w:rPr>
+          <w:rFonts w:ascii="Arial" w:hAnsi="Arial" w:cs="Arial"/>
+        </w:rPr>
+        <w:t xml:space="preserve"> and Optic cup (</w:t>
+      </w:r>
+      <w:r>
+        <w:rPr>
+          <w:rFonts w:ascii="Arial" w:hAnsi="Arial" w:cs="Arial"/>
+        </w:rPr>
+        <w:t>White</w:t>
+      </w:r>
+      <w:r>
+        <w:rPr>
+          <w:rFonts w:ascii="Arial" w:hAnsi="Arial" w:cs="Arial"/>
+        </w:rPr>
+        <w:t>)</w:t>
       </w:r>
       <w:r>
         <w:rPr>
@@ -1066,21 +1159,22 @@
           <w:rFonts w:ascii="Arial" w:hAnsi="Arial" w:cs="Arial"/>
           <w:noProof/>
         </w:rPr>
+        <w:lastRenderedPageBreak/>
         <mc:AlternateContent>
           <mc:Choice Requires="wps">
             <w:drawing>
-              <wp:anchor distT="0" distB="0" distL="114300" distR="114300" simplePos="0" relativeHeight="251766784" behindDoc="0" locked="0" layoutInCell="1" allowOverlap="1" wp14:anchorId="3C3FBD8F" wp14:editId="704EAE48">
+              <wp:anchor distT="0" distB="0" distL="114300" distR="114300" simplePos="0" relativeHeight="251769856" behindDoc="0" locked="0" layoutInCell="1" allowOverlap="1" wp14:anchorId="41D499FB" wp14:editId="6C9704F9">
                 <wp:simplePos x="0" y="0"/>
                 <wp:positionH relativeFrom="column">
-                  <wp:posOffset>2072005</wp:posOffset>
+                  <wp:posOffset>-415159</wp:posOffset>
                 </wp:positionH>
                 <wp:positionV relativeFrom="paragraph">
-                  <wp:posOffset>4921885</wp:posOffset>
+                  <wp:posOffset>278524</wp:posOffset>
                 </wp:positionV>
-                <wp:extent cx="1275715" cy="1033145"/>
-                <wp:effectExtent l="0" t="0" r="19685" b="14605"/>
+                <wp:extent cx="1139002" cy="260303"/>
+                <wp:effectExtent l="0" t="0" r="17145" b="6985"/>
                 <wp:wrapNone/>
-                <wp:docPr id="44" name="Text Box 2"/>
+                <wp:docPr id="1003665115" name="Text Box 2"/>
                 <wp:cNvGraphicFramePr>
                   <a:graphicFrameLocks xmlns:a="http://schemas.openxmlformats.org/drawingml/2006/main"/>
                 </wp:cNvGraphicFramePr>
@@ -1093,7 +1187,7 @@
                       <wps:spPr bwMode="auto">
                         <a:xfrm>
                           <a:off x="0" y="0"/>
-                          <a:ext cx="1275715" cy="1033145"/>
+                          <a:ext cx="1139002" cy="260303"/>
                         </a:xfrm>
                         <a:prstGeom prst="rect">
                           <a:avLst/>
@@ -1114,7 +1208,7 @@
                         <w:txbxContent>
                           <w:p>
                             <w:r>
-                              <w:t>Selecting this tick-box can make a label disappear which can be useful.</w:t>
+                              <w:t>Magnifying glass</w:t>
                             </w:r>
                           </w:p>
                         </w:txbxContent>
@@ -1125,27 +1219,21 @@
                     </wps:wsp>
                   </a:graphicData>
                 </a:graphic>
-                <wp14:sizeRelH relativeFrom="margin">
-                  <wp14:pctWidth>0</wp14:pctWidth>
-                </wp14:sizeRelH>
-                <wp14:sizeRelV relativeFrom="margin">
-                  <wp14:pctHeight>0</wp14:pctHeight>
-                </wp14:sizeRelV>
               </wp:anchor>
             </w:drawing>
           </mc:Choice>
           <mc:Fallback>
             <w:pict>
-              <v:shapetype w14:anchorId="3C3FBD8F" id="_x0000_t202" coordsize="21600,21600" o:spt="202" path="m,l,21600r21600,l21600,xe">
+              <v:shapetype w14:anchorId="41D499FB" id="_x0000_t202" coordsize="21600,21600" o:spt="202" path="m,l,21600r21600,l21600,xe">
                 <v:stroke joinstyle="miter"/>
                 <v:path gradientshapeok="t" o:connecttype="rect"/>
               </v:shapetype>
-              <v:shape id="Text Box 2" o:spid="_x0000_s1026" type="#_x0000_t202" style="position:absolute;left:0;text-align:left;margin-left:163.15pt;margin-top:387.55pt;width:100.45pt;height:81.35pt;z-index:251766784;visibility:visible;mso-wrap-style:square;mso-width-percent:0;mso-height-percent:0;mso-wrap-distance-left:9pt;mso-wrap-distance-top:0;mso-wrap-distance-right:9pt;mso-wrap-distance-bottom:0;mso-position-horizontal:absolute;mso-position-horizontal-relative:text;mso-position-vertical:absolute;mso-position-vertical-relative:text;mso-width-percent:0;mso-height-percent:0;mso-width-relative:margin;mso-height-relative:margin;v-text-anchor:top" o:gfxdata="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">
+              <v:shape id="Text Box 2" o:spid="_x0000_s1026" type="#_x0000_t202" style="position:absolute;left:0;text-align:left;margin-left:-32.7pt;margin-top:21.95pt;width:89.7pt;height:20.5pt;z-index:251769856;visibility:visible;mso-wrap-style:square;mso-wrap-distance-left:9pt;mso-wrap-distance-top:0;mso-wrap-distance-right:9pt;mso-wrap-distance-bottom:0;mso-position-horizontal:absolute;mso-position-horizontal-relative:text;mso-position-vertical:absolute;mso-position-vertical-relative:text;v-text-anchor:top" o:gfxdata="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">
                 <v:textbox>
                   <w:txbxContent>
                     <w:p>
                       <w:r>
-                        <w:t>Selecting this tick-box can make a label disappear which can be useful.</w:t>
+                        <w:t>Magnifying glass</w:t>
                       </w:r>
                     </w:p>
                   </w:txbxContent>
@@ -1160,55 +1248,230 @@
           <w:rFonts w:ascii="Arial" w:hAnsi="Arial" w:cs="Arial"/>
           <w:noProof/>
         </w:rPr>
+        <w:drawing>
+          <wp:anchor distT="0" distB="0" distL="114300" distR="114300" simplePos="0" relativeHeight="251759615" behindDoc="1" locked="0" layoutInCell="1" allowOverlap="1" wp14:anchorId="59DCBBEA" wp14:editId="716CBD05">
+            <wp:simplePos x="0" y="0"/>
+            <wp:positionH relativeFrom="column">
+              <wp:posOffset>5080</wp:posOffset>
+            </wp:positionH>
+            <wp:positionV relativeFrom="paragraph">
+              <wp:posOffset>499110</wp:posOffset>
+            </wp:positionV>
+            <wp:extent cx="6645910" cy="5130165"/>
+            <wp:effectExtent l="0" t="0" r="0" b="635"/>
+            <wp:wrapTight wrapText="bothSides">
+              <wp:wrapPolygon edited="0">
+                <wp:start x="0" y="0"/>
+                <wp:lineTo x="0" y="21549"/>
+                <wp:lineTo x="21546" y="21549"/>
+                <wp:lineTo x="21546" y="0"/>
+                <wp:lineTo x="0" y="0"/>
+              </wp:wrapPolygon>
+            </wp:wrapTight>
+            <wp:docPr id="928378906" name="Picture 1" descr="A screenshot of a computer screen&#10;&#10;AI-generated content may be incorrect."/>
+            <wp:cNvGraphicFramePr>
+              <a:graphicFrameLocks xmlns:a="http://schemas.openxmlformats.org/drawingml/2006/main" noChangeAspect="1"/>
+            </wp:cNvGraphicFramePr>
+            <a:graphic xmlns:a="http://schemas.openxmlformats.org/drawingml/2006/main">
+              <a:graphicData uri="http://schemas.openxmlformats.org/drawingml/2006/picture">
+                <pic:pic xmlns:pic="http://schemas.openxmlformats.org/drawingml/2006/picture">
+                  <pic:nvPicPr>
+                    <pic:cNvPr id="928378906" name="Picture 1" descr="A screenshot of a computer screen&#10;&#10;AI-generated content may be incorrect."/>
+                    <pic:cNvPicPr/>
+                  </pic:nvPicPr>
+                  <pic:blipFill rotWithShape="1">
+                    <a:blip r:embed="rId11" cstate="print">
+                      <a:extLst>
+                        <a:ext uri="{28A0092B-C50C-407E-A947-70E740481C1C}">
+                          <a14:useLocalDpi xmlns:a14="http://schemas.microsoft.com/office/drawing/2010/main" val="0"/>
+                        </a:ext>
+                      </a:extLst>
+                    </a:blip>
+                    <a:srcRect t="4125"/>
+                    <a:stretch/>
+                  </pic:blipFill>
+                  <pic:spPr bwMode="auto">
+                    <a:xfrm>
+                      <a:off x="0" y="0"/>
+                      <a:ext cx="6645910" cy="5130165"/>
+                    </a:xfrm>
+                    <a:prstGeom prst="rect">
+                      <a:avLst/>
+                    </a:prstGeom>
+                    <a:ln>
+                      <a:noFill/>
+                    </a:ln>
+                    <a:extLst>
+                      <a:ext uri="{53640926-AAD7-44D8-BBD7-CCE9431645EC}">
+                        <a14:shadowObscured xmlns:a14="http://schemas.microsoft.com/office/drawing/2010/main"/>
+                      </a:ext>
+                    </a:extLst>
+                  </pic:spPr>
+                </pic:pic>
+              </a:graphicData>
+            </a:graphic>
+            <wp14:sizeRelH relativeFrom="page">
+              <wp14:pctWidth>0</wp14:pctWidth>
+            </wp14:sizeRelH>
+            <wp14:sizeRelV relativeFrom="page">
+              <wp14:pctHeight>0</wp14:pctHeight>
+            </wp14:sizeRelV>
+          </wp:anchor>
+        </w:drawing>
+      </w:r>
+      <w:r>
+        <w:rPr>
+          <w:rFonts w:ascii="Arial" w:hAnsi="Arial" w:cs="Arial"/>
+        </w:rPr>
+        <w:t>Your window should look something like below</w:t>
+      </w:r>
+      <w:r>
+        <w:rPr>
+          <w:rFonts w:ascii="Arial" w:hAnsi="Arial" w:cs="Arial"/>
+        </w:rPr>
+        <w:t xml:space="preserve"> (if correcting the AVOD segmentation map)</w:t>
+      </w:r>
+      <w:r>
+        <w:rPr>
+          <w:rFonts w:ascii="Arial" w:hAnsi="Arial" w:cs="Arial"/>
+        </w:rPr>
+        <w:t>.</w:t>
+      </w:r>
+      <w:r>
+        <w:rPr>
+          <w:noProof/>
+        </w:rPr>
+        <w:drawing>
+          <wp:anchor distT="0" distB="0" distL="114300" distR="114300" simplePos="0" relativeHeight="251774976" behindDoc="1" locked="0" layoutInCell="1" allowOverlap="1" wp14:anchorId="375D80C3" wp14:editId="4A997FF9">
+            <wp:simplePos x="0" y="0"/>
+            <wp:positionH relativeFrom="column">
+              <wp:posOffset>4609063</wp:posOffset>
+            </wp:positionH>
+            <wp:positionV relativeFrom="paragraph">
+              <wp:posOffset>228995</wp:posOffset>
+            </wp:positionV>
+            <wp:extent cx="1970154" cy="2020791"/>
+            <wp:effectExtent l="0" t="0" r="0" b="0"/>
+            <wp:wrapTight wrapText="bothSides">
+              <wp:wrapPolygon edited="0">
+                <wp:start x="0" y="0"/>
+                <wp:lineTo x="0" y="21451"/>
+                <wp:lineTo x="21447" y="21451"/>
+                <wp:lineTo x="21447" y="0"/>
+                <wp:lineTo x="0" y="0"/>
+              </wp:wrapPolygon>
+            </wp:wrapTight>
+            <wp:docPr id="594802939" name="Picture 1" descr="A screenshot of a computer&#10;&#10;AI-generated content may be incorrect."/>
+            <wp:cNvGraphicFramePr>
+              <a:graphicFrameLocks xmlns:a="http://schemas.openxmlformats.org/drawingml/2006/main" noChangeAspect="1"/>
+            </wp:cNvGraphicFramePr>
+            <a:graphic xmlns:a="http://schemas.openxmlformats.org/drawingml/2006/main">
+              <a:graphicData uri="http://schemas.openxmlformats.org/drawingml/2006/picture">
+                <pic:pic xmlns:pic="http://schemas.openxmlformats.org/drawingml/2006/picture">
+                  <pic:nvPicPr>
+                    <pic:cNvPr id="594802939" name="Picture 1" descr="A screenshot of a computer&#10;&#10;AI-generated content may be incorrect."/>
+                    <pic:cNvPicPr/>
+                  </pic:nvPicPr>
+                  <pic:blipFill>
+                    <a:blip r:embed="rId12" cstate="print">
+                      <a:extLst>
+                        <a:ext uri="{28A0092B-C50C-407E-A947-70E740481C1C}">
+                          <a14:useLocalDpi xmlns:a14="http://schemas.microsoft.com/office/drawing/2010/main" val="0"/>
+                        </a:ext>
+                      </a:extLst>
+                    </a:blip>
+                    <a:stretch>
+                      <a:fillRect/>
+                    </a:stretch>
+                  </pic:blipFill>
+                  <pic:spPr>
+                    <a:xfrm>
+                      <a:off x="0" y="0"/>
+                      <a:ext cx="1970154" cy="2020791"/>
+                    </a:xfrm>
+                    <a:prstGeom prst="rect">
+                      <a:avLst/>
+                    </a:prstGeom>
+                  </pic:spPr>
+                </pic:pic>
+              </a:graphicData>
+            </a:graphic>
+            <wp14:sizeRelH relativeFrom="page">
+              <wp14:pctWidth>0</wp14:pctWidth>
+            </wp14:sizeRelH>
+            <wp14:sizeRelV relativeFrom="page">
+              <wp14:pctHeight>0</wp14:pctHeight>
+            </wp14:sizeRelV>
+          </wp:anchor>
+        </w:drawing>
+      </w:r>
+    </w:p>
+    <w:p>
+      <w:pPr>
+        <w:jc w:val="both"/>
+        <w:rPr>
+          <w:rFonts w:ascii="Arial" w:hAnsi="Arial" w:cs="Arial"/>
+        </w:rPr>
+      </w:pPr>
+      <w:r>
+        <w:rPr>
+          <w:rFonts w:ascii="Arial" w:hAnsi="Arial" w:cs="Arial"/>
+          <w:noProof/>
+        </w:rPr>
         <mc:AlternateContent>
           <mc:Choice Requires="wps">
             <w:drawing>
-              <wp:anchor distT="0" distB="0" distL="114300" distR="114300" simplePos="0" relativeHeight="251765760" behindDoc="0" locked="0" layoutInCell="1" allowOverlap="1" wp14:anchorId="4B8AA948" wp14:editId="1580EA2F">
+              <wp:anchor distT="0" distB="0" distL="114300" distR="114300" simplePos="0" relativeHeight="251768832" behindDoc="0" locked="0" layoutInCell="1" allowOverlap="1" wp14:anchorId="0A9F8BD0" wp14:editId="494B8651">
                 <wp:simplePos x="0" y="0"/>
                 <wp:positionH relativeFrom="column">
-                  <wp:posOffset>2882265</wp:posOffset>
+                  <wp:posOffset>1088083</wp:posOffset>
                 </wp:positionH>
                 <wp:positionV relativeFrom="paragraph">
-                  <wp:posOffset>5478780</wp:posOffset>
+                  <wp:posOffset>221265</wp:posOffset>
                 </wp:positionV>
-                <wp:extent cx="1132205" cy="94615"/>
-                <wp:effectExtent l="19050" t="133350" r="10795" b="153035"/>
+                <wp:extent cx="869171" cy="260303"/>
+                <wp:effectExtent l="0" t="0" r="7620" b="6985"/>
                 <wp:wrapNone/>
-                <wp:docPr id="43" name="Right Arrow 241"/>
-                <wp:cNvGraphicFramePr/>
+                <wp:docPr id="27378364" name="Text Box 2"/>
+                <wp:cNvGraphicFramePr>
+                  <a:graphicFrameLocks xmlns:a="http://schemas.openxmlformats.org/drawingml/2006/main"/>
+                </wp:cNvGraphicFramePr>
                 <a:graphic xmlns:a="http://schemas.openxmlformats.org/drawingml/2006/main">
                   <a:graphicData uri="http://schemas.microsoft.com/office/word/2010/wordprocessingShape">
                     <wps:wsp>
-                      <wps:cNvSpPr/>
-                      <wps:spPr>
-                        <a:xfrm rot="787250">
+                      <wps:cNvSpPr txBox="1">
+                        <a:spLocks noChangeArrowheads="1"/>
+                      </wps:cNvSpPr>
+                      <wps:spPr bwMode="auto">
+                        <a:xfrm>
                           <a:off x="0" y="0"/>
-                          <a:ext cx="1132205" cy="94615"/>
+                          <a:ext cx="869171" cy="260303"/>
                         </a:xfrm>
-                        <a:prstGeom prst="rightArrow">
+                        <a:prstGeom prst="rect">
                           <a:avLst/>
                         </a:prstGeom>
+                        <a:solidFill>
+                          <a:srgbClr val="FFFFFF"/>
+                        </a:solidFill>
+                        <a:ln w="9525">
+                          <a:solidFill>
+                            <a:srgbClr val="000000"/>
+                          </a:solidFill>
+                          <a:miter lim="800000"/>
+                          <a:headEnd/>
+                          <a:tailEnd/>
+                        </a:ln>
                       </wps:spPr>
-                      <wps:style>
-                        <a:lnRef idx="2">
-                          <a:schemeClr val="accent1">
-                            <a:shade val="50000"/>
-                          </a:schemeClr>
-                        </a:lnRef>
-                        <a:fillRef idx="1">
-                          <a:schemeClr val="accent1"/>
-                        </a:fillRef>
-                        <a:effectRef idx="0">
-                          <a:schemeClr val="accent1"/>
-                        </a:effectRef>
-                        <a:fontRef idx="minor">
-                          <a:schemeClr val="lt1"/>
-                        </a:fontRef>
-                      </wps:style>
-                      <wps:bodyPr rot="0" spcFirstLastPara="0" vertOverflow="overflow" horzOverflow="overflow" vert="horz" wrap="square" lIns="91440" tIns="45720" rIns="91440" bIns="45720" numCol="1" spcCol="0" rtlCol="0" fromWordArt="0" anchor="ctr" anchorCtr="0" forceAA="0" compatLnSpc="1">
-                        <a:prstTxWarp prst="textNoShape">
-                          <a:avLst/>
-                        </a:prstTxWarp>
+                      <wps:txbx>
+                        <w:txbxContent>
+                          <w:p>
+                            <w:r>
+                              <w:t>Paint brush</w:t>
+                            </w:r>
+                          </w:p>
+                        </w:txbxContent>
+                      </wps:txbx>
+                      <wps:bodyPr rot="0" vert="horz" wrap="square" lIns="91440" tIns="45720" rIns="91440" bIns="45720" anchor="t" anchorCtr="0">
                         <a:noAutofit/>
                       </wps:bodyPr>
                     </wps:wsp>
@@ -1219,23 +1482,17 @@
           </mc:Choice>
           <mc:Fallback>
             <w:pict>
-              <v:shapetype w14:anchorId="7F0B9860" id="_x0000_t13" coordsize="21600,21600" o:spt="13" adj="16200,5400" path="m@0,l@0@1,0@1,0@2@0@2@0,21600,21600,10800xe">
-                <v:stroke joinstyle="miter"/>
-                <v:formulas>
-                  <v:f eqn="val #0"/>
-                  <v:f eqn="val #1"/>
-                  <v:f eqn="sum height 0 #1"/>
-                  <v:f eqn="sum 10800 0 #1"/>
-                  <v:f eqn="sum width 0 #0"/>
-                  <v:f eqn="prod @4 @3 10800"/>
-                  <v:f eqn="sum width 0 @5"/>
-                </v:formulas>
-                <v:path o:connecttype="custom" o:connectlocs="@0,0;0,10800;@0,21600;21600,10800" o:connectangles="270,180,90,0" textboxrect="0,@1,@6,@2"/>
-                <v:handles>
-                  <v:h position="#0,#1" xrange="0,21600" yrange="0,10800"/>
-                </v:handles>
-              </v:shapetype>
-              <v:shape id="Right Arrow 241" o:spid="_x0000_s1026" type="#_x0000_t13" style="position:absolute;margin-left:226.95pt;margin-top:431.4pt;width:89.15pt;height:7.45pt;rotation:859887fd;z-index:251765760;visibility:visible;mso-wrap-style:square;mso-wrap-distance-left:9pt;mso-wrap-distance-top:0;mso-wrap-distance-right:9pt;mso-wrap-distance-bottom:0;mso-position-horizontal:absolute;mso-position-horizontal-relative:text;mso-position-vertical:absolute;mso-position-vertical-relative:text;v-text-anchor:middle" o:gfxdata="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" adj="20697" fillcolor="#5b9bd5 [3204]" strokecolor="#1f4d78 [1604]" strokeweight="1pt"/>
+              <v:shape w14:anchorId="0A9F8BD0" id="_x0000_s1027" type="#_x0000_t202" style="position:absolute;left:0;text-align:left;margin-left:85.7pt;margin-top:17.4pt;width:68.45pt;height:20.5pt;z-index:251768832;visibility:visible;mso-wrap-style:square;mso-wrap-distance-left:9pt;mso-wrap-distance-top:0;mso-wrap-distance-right:9pt;mso-wrap-distance-bottom:0;mso-position-horizontal:absolute;mso-position-horizontal-relative:text;mso-position-vertical:absolute;mso-position-vertical-relative:text;v-text-anchor:top" o:gfxdata="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">
+                <v:textbox>
+                  <w:txbxContent>
+                    <w:p>
+                      <w:r>
+                        <w:t>Paint brush</w:t>
+                      </w:r>
+                    </w:p>
+                  </w:txbxContent>
+                </v:textbox>
+              </v:shape>
             </w:pict>
           </mc:Fallback>
         </mc:AlternateContent>
@@ -1243,73 +1500,23 @@
       <w:r>
         <w:rPr>
           <w:rFonts w:ascii="Arial" w:hAnsi="Arial" w:cs="Arial"/>
-        </w:rPr>
-        <w:t>Your window should look something like below</w:t>
-      </w:r>
-      <w:r>
-        <w:rPr>
-          <w:rFonts w:ascii="Arial" w:hAnsi="Arial" w:cs="Arial"/>
-        </w:rPr>
-        <w:t xml:space="preserve"> (if correcting the AVOD segmentation map)</w:t>
-      </w:r>
-      <w:r>
-        <w:rPr>
-          <w:rFonts w:ascii="Arial" w:hAnsi="Arial" w:cs="Arial"/>
-        </w:rPr>
-        <w:t>.</w:t>
-      </w:r>
-    </w:p>
-    <w:p>
-      <w:pPr>
-        <w:jc w:val="both"/>
-        <w:rPr>
-          <w:rFonts w:ascii="Arial" w:hAnsi="Arial" w:cs="Arial"/>
-        </w:rPr>
-      </w:pPr>
-    </w:p>
-    <w:p>
-      <w:pPr>
-        <w:jc w:val="both"/>
-        <w:rPr>
-          <w:rFonts w:ascii="Arial" w:hAnsi="Arial" w:cs="Arial"/>
-        </w:rPr>
-      </w:pPr>
-    </w:p>
-    <w:p>
-      <w:pPr>
-        <w:jc w:val="both"/>
-        <w:rPr>
-          <w:rFonts w:ascii="Arial" w:hAnsi="Arial" w:cs="Arial"/>
-        </w:rPr>
-      </w:pPr>
-    </w:p>
-    <w:p>
-      <w:pPr>
-        <w:jc w:val="both"/>
-        <w:rPr>
-          <w:rFonts w:ascii="Arial" w:hAnsi="Arial" w:cs="Arial"/>
-        </w:rPr>
-      </w:pPr>
-      <w:r>
-        <w:rPr>
-          <w:rFonts w:ascii="Arial" w:hAnsi="Arial" w:cs="Arial"/>
           <w:noProof/>
         </w:rPr>
         <mc:AlternateContent>
           <mc:Choice Requires="wpg">
             <w:drawing>
-              <wp:anchor distT="0" distB="0" distL="114300" distR="114300" simplePos="0" relativeHeight="251771904" behindDoc="0" locked="0" layoutInCell="1" allowOverlap="1" wp14:anchorId="6853E3D3" wp14:editId="219B4706">
+              <wp:anchor distT="0" distB="0" distL="114300" distR="114300" simplePos="0" relativeHeight="251767808" behindDoc="0" locked="0" layoutInCell="1" allowOverlap="1" wp14:anchorId="51A767A0" wp14:editId="07607C88">
                 <wp:simplePos x="0" y="0"/>
-                <wp:positionH relativeFrom="margin">
-                  <wp:align>center</wp:align>
+                <wp:positionH relativeFrom="column">
+                  <wp:posOffset>107677</wp:posOffset>
                 </wp:positionH>
                 <wp:positionV relativeFrom="paragraph">
-                  <wp:posOffset>0</wp:posOffset>
+                  <wp:posOffset>13410</wp:posOffset>
                 </wp:positionV>
-                <wp:extent cx="7103110" cy="3509645"/>
-                <wp:effectExtent l="0" t="0" r="2540" b="0"/>
+                <wp:extent cx="4530451" cy="2553360"/>
+                <wp:effectExtent l="88900" t="0" r="0" b="0"/>
                 <wp:wrapNone/>
-                <wp:docPr id="4" name="Group 4"/>
+                <wp:docPr id="1503231389" name="Group 12"/>
                 <wp:cNvGraphicFramePr/>
                 <a:graphic xmlns:a="http://schemas.openxmlformats.org/drawingml/2006/main">
                   <a:graphicData uri="http://schemas.microsoft.com/office/word/2010/wordprocessingGroup">
@@ -1318,337 +1525,194 @@
                       <wpg:grpSpPr>
                         <a:xfrm>
                           <a:off x="0" y="0"/>
-                          <a:ext cx="7103110" cy="3509645"/>
-                          <a:chOff x="0" y="0"/>
-                          <a:chExt cx="7103110" cy="3509645"/>
+                          <a:ext cx="4530451" cy="2553360"/>
+                          <a:chOff x="65722" y="9843"/>
+                          <a:chExt cx="4531200" cy="2553826"/>
                         </a:xfrm>
                       </wpg:grpSpPr>
-                      <wpg:grpSp>
-                        <wpg:cNvPr id="3" name="Group 3"/>
-                        <wpg:cNvGrpSpPr/>
-                        <wpg:grpSpPr>
-                          <a:xfrm>
-                            <a:off x="457200" y="0"/>
-                            <a:ext cx="6645910" cy="3509645"/>
-                            <a:chOff x="0" y="0"/>
-                            <a:chExt cx="6645910" cy="3509645"/>
+                      <wps:wsp>
+                        <wps:cNvPr id="1249704723" name="Right Arrow 4"/>
+                        <wps:cNvSpPr/>
+                        <wps:spPr>
+                          <a:xfrm rot="12399639">
+                            <a:off x="774700" y="1022350"/>
+                            <a:ext cx="1424305" cy="95250"/>
                           </a:xfrm>
-                        </wpg:grpSpPr>
-                        <pic:pic xmlns:pic="http://schemas.openxmlformats.org/drawingml/2006/picture">
-                          <pic:nvPicPr>
-                            <pic:cNvPr id="1" name="Picture 1"/>
-                            <pic:cNvPicPr>
-                              <a:picLocks noChangeAspect="1"/>
-                            </pic:cNvPicPr>
-                          </pic:nvPicPr>
-                          <pic:blipFill>
-                            <a:blip r:embed="rId11" cstate="print">
-                              <a:extLst>
-                                <a:ext uri="{28A0092B-C50C-407E-A947-70E740481C1C}">
-                                  <a14:useLocalDpi xmlns:a14="http://schemas.microsoft.com/office/drawing/2010/main" val="0"/>
-                                </a:ext>
-                              </a:extLst>
-                            </a:blip>
-                            <a:stretch>
-                              <a:fillRect/>
-                            </a:stretch>
-                          </pic:blipFill>
-                          <pic:spPr>
-                            <a:xfrm>
-                              <a:off x="0" y="0"/>
-                              <a:ext cx="6645910" cy="3509645"/>
-                            </a:xfrm>
-                            <a:prstGeom prst="rect">
-                              <a:avLst/>
-                            </a:prstGeom>
-                          </pic:spPr>
-                        </pic:pic>
-                        <wps:wsp>
-                          <wps:cNvPr id="28" name="Right Arrow 4"/>
-                          <wps:cNvSpPr/>
-                          <wps:spPr>
-                            <a:xfrm rot="12399639">
-                              <a:off x="774700" y="1022350"/>
-                              <a:ext cx="1424305" cy="95250"/>
-                            </a:xfrm>
-                            <a:prstGeom prst="rightArrow">
-                              <a:avLst/>
-                            </a:prstGeom>
-                          </wps:spPr>
-                          <wps:style>
-                            <a:lnRef idx="2">
-                              <a:schemeClr val="accent1">
-                                <a:shade val="50000"/>
-                              </a:schemeClr>
-                            </a:lnRef>
-                            <a:fillRef idx="1">
-                              <a:schemeClr val="accent1"/>
-                            </a:fillRef>
-                            <a:effectRef idx="0">
-                              <a:schemeClr val="accent1"/>
-                            </a:effectRef>
-                            <a:fontRef idx="minor">
-                              <a:schemeClr val="lt1"/>
-                            </a:fontRef>
-                          </wps:style>
-                          <wps:bodyPr rot="0" spcFirstLastPara="0" vertOverflow="overflow" horzOverflow="overflow" vert="horz" wrap="square" lIns="91440" tIns="45720" rIns="91440" bIns="45720" numCol="1" spcCol="0" rtlCol="0" fromWordArt="0" anchor="ctr" anchorCtr="0" forceAA="0" compatLnSpc="1">
-                            <a:prstTxWarp prst="textNoShape">
-                              <a:avLst/>
-                            </a:prstTxWarp>
-                            <a:noAutofit/>
-                          </wps:bodyPr>
-                        </wps:wsp>
-                        <wps:wsp>
-                          <wps:cNvPr id="32" name="Right Arrow 6"/>
-                          <wps:cNvSpPr/>
-                          <wps:spPr>
-                            <a:xfrm rot="10234069">
-                              <a:off x="596900" y="323850"/>
-                              <a:ext cx="1267460" cy="107950"/>
-                            </a:xfrm>
-                            <a:prstGeom prst="rightArrow">
-                              <a:avLst/>
-                            </a:prstGeom>
-                          </wps:spPr>
-                          <wps:style>
-                            <a:lnRef idx="2">
-                              <a:schemeClr val="accent1">
-                                <a:shade val="50000"/>
-                              </a:schemeClr>
-                            </a:lnRef>
-                            <a:fillRef idx="1">
-                              <a:schemeClr val="accent1"/>
-                            </a:fillRef>
-                            <a:effectRef idx="0">
-                              <a:schemeClr val="accent1"/>
-                            </a:effectRef>
-                            <a:fontRef idx="minor">
-                              <a:schemeClr val="lt1"/>
-                            </a:fontRef>
-                          </wps:style>
-                          <wps:bodyPr rot="0" spcFirstLastPara="0" vertOverflow="overflow" horzOverflow="overflow" vert="horz" wrap="square" lIns="91440" tIns="45720" rIns="91440" bIns="45720" numCol="1" spcCol="0" rtlCol="0" fromWordArt="0" anchor="ctr" anchorCtr="0" forceAA="0" compatLnSpc="1">
-                            <a:prstTxWarp prst="textNoShape">
-                              <a:avLst/>
-                            </a:prstTxWarp>
-                            <a:noAutofit/>
-                          </wps:bodyPr>
-                        </wps:wsp>
-                        <wps:wsp>
-                          <wps:cNvPr id="36" name="Right Arrow 13"/>
-                          <wps:cNvSpPr/>
-                          <wps:spPr>
-                            <a:xfrm rot="4068957">
-                              <a:off x="-153670" y="229235"/>
-                              <a:ext cx="528320" cy="89535"/>
-                            </a:xfrm>
-                            <a:prstGeom prst="rightArrow">
-                              <a:avLst/>
-                            </a:prstGeom>
-                          </wps:spPr>
-                          <wps:style>
-                            <a:lnRef idx="2">
-                              <a:schemeClr val="accent1">
-                                <a:shade val="50000"/>
-                              </a:schemeClr>
-                            </a:lnRef>
-                            <a:fillRef idx="1">
-                              <a:schemeClr val="accent1"/>
-                            </a:fillRef>
-                            <a:effectRef idx="0">
-                              <a:schemeClr val="accent1"/>
-                            </a:effectRef>
-                            <a:fontRef idx="minor">
-                              <a:schemeClr val="lt1"/>
-                            </a:fontRef>
-                          </wps:style>
-                          <wps:bodyPr rot="0" spcFirstLastPara="0" vertOverflow="overflow" horzOverflow="overflow" vert="horz" wrap="square" lIns="91440" tIns="45720" rIns="91440" bIns="45720" numCol="1" spcCol="0" rtlCol="0" fromWordArt="0" anchor="ctr" anchorCtr="0" forceAA="0" compatLnSpc="1">
-                            <a:prstTxWarp prst="textNoShape">
-                              <a:avLst/>
-                            </a:prstTxWarp>
-                            <a:noAutofit/>
-                          </wps:bodyPr>
-                        </wps:wsp>
-                        <wps:wsp>
-                          <wps:cNvPr id="38" name="Right Arrow 3"/>
-                          <wps:cNvSpPr/>
-                          <wps:spPr>
-                            <a:xfrm rot="14267913">
-                              <a:off x="443548" y="2477452"/>
-                              <a:ext cx="918845" cy="93345"/>
-                            </a:xfrm>
-                            <a:prstGeom prst="rightArrow">
-                              <a:avLst/>
-                            </a:prstGeom>
-                          </wps:spPr>
-                          <wps:style>
-                            <a:lnRef idx="2">
-                              <a:schemeClr val="accent1">
-                                <a:shade val="50000"/>
-                              </a:schemeClr>
-                            </a:lnRef>
-                            <a:fillRef idx="1">
-                              <a:schemeClr val="accent1"/>
-                            </a:fillRef>
-                            <a:effectRef idx="0">
-                              <a:schemeClr val="accent1"/>
-                            </a:effectRef>
-                            <a:fontRef idx="minor">
-                              <a:schemeClr val="lt1"/>
-                            </a:fontRef>
-                          </wps:style>
-                          <wps:bodyPr rot="0" spcFirstLastPara="0" vertOverflow="overflow" horzOverflow="overflow" vert="horz" wrap="square" lIns="91440" tIns="45720" rIns="91440" bIns="45720" numCol="1" spcCol="0" rtlCol="0" fromWordArt="0" anchor="ctr" anchorCtr="0" forceAA="0" compatLnSpc="1">
-                            <a:prstTxWarp prst="textNoShape">
-                              <a:avLst/>
-                            </a:prstTxWarp>
-                            <a:noAutofit/>
-                          </wps:bodyPr>
-                        </wps:wsp>
-                        <wps:wsp>
-                          <wps:cNvPr id="40" name="Right Arrow 4"/>
-                          <wps:cNvSpPr/>
-                          <wps:spPr>
-                            <a:xfrm rot="20628533">
-                              <a:off x="2171700" y="984250"/>
-                              <a:ext cx="2133956" cy="97451"/>
-                            </a:xfrm>
-                            <a:prstGeom prst="rightArrow">
-                              <a:avLst/>
-                            </a:prstGeom>
-                          </wps:spPr>
-                          <wps:style>
-                            <a:lnRef idx="2">
-                              <a:schemeClr val="accent1">
-                                <a:shade val="50000"/>
-                              </a:schemeClr>
-                            </a:lnRef>
-                            <a:fillRef idx="1">
-                              <a:schemeClr val="accent1"/>
-                            </a:fillRef>
-                            <a:effectRef idx="0">
-                              <a:schemeClr val="accent1"/>
-                            </a:effectRef>
-                            <a:fontRef idx="minor">
-                              <a:schemeClr val="lt1"/>
-                            </a:fontRef>
-                          </wps:style>
-                          <wps:bodyPr rot="0" spcFirstLastPara="0" vertOverflow="overflow" horzOverflow="overflow" vert="horz" wrap="square" lIns="91440" tIns="45720" rIns="91440" bIns="45720" numCol="1" spcCol="0" rtlCol="0" fromWordArt="0" anchor="ctr" anchorCtr="0" forceAA="0" compatLnSpc="1">
-                            <a:prstTxWarp prst="textNoShape">
-                              <a:avLst/>
-                            </a:prstTxWarp>
-                            <a:noAutofit/>
-                          </wps:bodyPr>
-                        </wps:wsp>
-                        <wps:wsp>
-                          <wps:cNvPr id="29" name="Text Box 2"/>
-                          <wps:cNvSpPr txBox="1">
-                            <a:spLocks noChangeArrowheads="1"/>
-                          </wps:cNvSpPr>
-                          <wps:spPr bwMode="auto">
-                            <a:xfrm>
-                              <a:off x="1854200" y="1301750"/>
-                              <a:ext cx="869315" cy="260350"/>
-                            </a:xfrm>
-                            <a:prstGeom prst="rect">
-                              <a:avLst/>
-                            </a:prstGeom>
-                            <a:solidFill>
-                              <a:srgbClr val="FFFFFF"/>
-                            </a:solidFill>
-                            <a:ln w="9525">
-                              <a:solidFill>
-                                <a:srgbClr val="000000"/>
-                              </a:solidFill>
-                              <a:miter lim="800000"/>
-                              <a:headEnd/>
-                              <a:tailEnd/>
-                            </a:ln>
-                          </wps:spPr>
-                          <wps:txbx>
-                            <w:txbxContent>
-                              <w:p>
-                                <w:r>
-                                  <w:t>Label editor</w:t>
-                                </w:r>
-                              </w:p>
-                            </w:txbxContent>
-                          </wps:txbx>
-                          <wps:bodyPr rot="0" vert="horz" wrap="square" lIns="91440" tIns="45720" rIns="91440" bIns="45720" anchor="t" anchorCtr="0">
-                            <a:noAutofit/>
-                          </wps:bodyPr>
-                        </wps:wsp>
-                        <wps:wsp>
-                          <wps:cNvPr id="41" name="Right Arrow 3"/>
-                          <wps:cNvSpPr/>
-                          <wps:spPr>
-                            <a:xfrm rot="14116709">
-                              <a:off x="349250" y="1365250"/>
-                              <a:ext cx="1543050" cy="95250"/>
-                            </a:xfrm>
-                            <a:prstGeom prst="rightArrow">
-                              <a:avLst/>
-                            </a:prstGeom>
-                          </wps:spPr>
-                          <wps:style>
-                            <a:lnRef idx="2">
-                              <a:schemeClr val="accent1">
-                                <a:shade val="50000"/>
-                              </a:schemeClr>
-                            </a:lnRef>
-                            <a:fillRef idx="1">
-                              <a:schemeClr val="accent1"/>
-                            </a:fillRef>
-                            <a:effectRef idx="0">
-                              <a:schemeClr val="accent1"/>
-                            </a:effectRef>
-                            <a:fontRef idx="minor">
-                              <a:schemeClr val="lt1"/>
-                            </a:fontRef>
-                          </wps:style>
-                          <wps:bodyPr rot="0" spcFirstLastPara="0" vertOverflow="overflow" horzOverflow="overflow" vert="horz" wrap="square" lIns="91440" tIns="45720" rIns="91440" bIns="45720" numCol="1" spcCol="0" rtlCol="0" fromWordArt="0" anchor="ctr" anchorCtr="0" forceAA="0" compatLnSpc="1">
-                            <a:prstTxWarp prst="textNoShape">
-                              <a:avLst/>
-                            </a:prstTxWarp>
-                            <a:noAutofit/>
-                          </wps:bodyPr>
-                        </wps:wsp>
-                        <pic:pic xmlns:pic="http://schemas.openxmlformats.org/drawingml/2006/picture">
-                          <pic:nvPicPr>
-                            <pic:cNvPr id="2" name="Picture 2"/>
-                            <pic:cNvPicPr>
-                              <a:picLocks noChangeAspect="1"/>
-                            </pic:cNvPicPr>
-                          </pic:nvPicPr>
-                          <pic:blipFill>
-                            <a:blip r:embed="rId12" cstate="print">
-                              <a:extLst>
-                                <a:ext uri="{28A0092B-C50C-407E-A947-70E740481C1C}">
-                                  <a14:useLocalDpi xmlns:a14="http://schemas.microsoft.com/office/drawing/2010/main" val="0"/>
-                                </a:ext>
-                              </a:extLst>
-                            </a:blip>
-                            <a:stretch>
-                              <a:fillRect/>
-                            </a:stretch>
-                          </pic:blipFill>
-                          <pic:spPr>
-                            <a:xfrm>
-                              <a:off x="4286250" y="311150"/>
-                              <a:ext cx="2167890" cy="2251075"/>
-                            </a:xfrm>
-                            <a:prstGeom prst="rect">
-                              <a:avLst/>
-                            </a:prstGeom>
-                          </pic:spPr>
-                        </pic:pic>
-                      </wpg:grpSp>
+                          <a:prstGeom prst="rightArrow">
+                            <a:avLst/>
+                          </a:prstGeom>
+                        </wps:spPr>
+                        <wps:style>
+                          <a:lnRef idx="2">
+                            <a:schemeClr val="accent1">
+                              <a:shade val="50000"/>
+                            </a:schemeClr>
+                          </a:lnRef>
+                          <a:fillRef idx="1">
+                            <a:schemeClr val="accent1"/>
+                          </a:fillRef>
+                          <a:effectRef idx="0">
+                            <a:schemeClr val="accent1"/>
+                          </a:effectRef>
+                          <a:fontRef idx="minor">
+                            <a:schemeClr val="lt1"/>
+                          </a:fontRef>
+                        </wps:style>
+                        <wps:bodyPr rot="0" spcFirstLastPara="0" vertOverflow="overflow" horzOverflow="overflow" vert="horz" wrap="square" lIns="91440" tIns="45720" rIns="91440" bIns="45720" numCol="1" spcCol="0" rtlCol="0" fromWordArt="0" anchor="ctr" anchorCtr="0" forceAA="0" compatLnSpc="1">
+                          <a:prstTxWarp prst="textNoShape">
+                            <a:avLst/>
+                          </a:prstTxWarp>
+                          <a:noAutofit/>
+                        </wps:bodyPr>
+                      </wps:wsp>
                       <wps:wsp>
-                        <wps:cNvPr id="33" name="Text Box 2"/>
+                        <wps:cNvPr id="841939812" name="Right Arrow 6"/>
+                        <wps:cNvSpPr/>
+                        <wps:spPr>
+                          <a:xfrm rot="10234069">
+                            <a:off x="596900" y="323850"/>
+                            <a:ext cx="1267460" cy="107950"/>
+                          </a:xfrm>
+                          <a:prstGeom prst="rightArrow">
+                            <a:avLst/>
+                          </a:prstGeom>
+                        </wps:spPr>
+                        <wps:style>
+                          <a:lnRef idx="2">
+                            <a:schemeClr val="accent1">
+                              <a:shade val="50000"/>
+                            </a:schemeClr>
+                          </a:lnRef>
+                          <a:fillRef idx="1">
+                            <a:schemeClr val="accent1"/>
+                          </a:fillRef>
+                          <a:effectRef idx="0">
+                            <a:schemeClr val="accent1"/>
+                          </a:effectRef>
+                          <a:fontRef idx="minor">
+                            <a:schemeClr val="lt1"/>
+                          </a:fontRef>
+                        </wps:style>
+                        <wps:bodyPr rot="0" spcFirstLastPara="0" vertOverflow="overflow" horzOverflow="overflow" vert="horz" wrap="square" lIns="91440" tIns="45720" rIns="91440" bIns="45720" numCol="1" spcCol="0" rtlCol="0" fromWordArt="0" anchor="ctr" anchorCtr="0" forceAA="0" compatLnSpc="1">
+                          <a:prstTxWarp prst="textNoShape">
+                            <a:avLst/>
+                          </a:prstTxWarp>
+                          <a:noAutofit/>
+                        </wps:bodyPr>
+                      </wps:wsp>
+                      <wps:wsp>
+                        <wps:cNvPr id="1812814512" name="Right Arrow 13"/>
+                        <wps:cNvSpPr/>
+                        <wps:spPr>
+                          <a:xfrm rot="4068957">
+                            <a:off x="-153670" y="229235"/>
+                            <a:ext cx="528320" cy="89535"/>
+                          </a:xfrm>
+                          <a:prstGeom prst="rightArrow">
+                            <a:avLst/>
+                          </a:prstGeom>
+                        </wps:spPr>
+                        <wps:style>
+                          <a:lnRef idx="2">
+                            <a:schemeClr val="accent1">
+                              <a:shade val="50000"/>
+                            </a:schemeClr>
+                          </a:lnRef>
+                          <a:fillRef idx="1">
+                            <a:schemeClr val="accent1"/>
+                          </a:fillRef>
+                          <a:effectRef idx="0">
+                            <a:schemeClr val="accent1"/>
+                          </a:effectRef>
+                          <a:fontRef idx="minor">
+                            <a:schemeClr val="lt1"/>
+                          </a:fontRef>
+                        </wps:style>
+                        <wps:bodyPr rot="0" spcFirstLastPara="0" vertOverflow="overflow" horzOverflow="overflow" vert="horz" wrap="square" lIns="91440" tIns="45720" rIns="91440" bIns="45720" numCol="1" spcCol="0" rtlCol="0" fromWordArt="0" anchor="ctr" anchorCtr="0" forceAA="0" compatLnSpc="1">
+                          <a:prstTxWarp prst="textNoShape">
+                            <a:avLst/>
+                          </a:prstTxWarp>
+                          <a:noAutofit/>
+                        </wps:bodyPr>
+                      </wps:wsp>
+                      <wps:wsp>
+                        <wps:cNvPr id="2029515677" name="Right Arrow 3"/>
+                        <wps:cNvSpPr/>
+                        <wps:spPr>
+                          <a:xfrm rot="14267913">
+                            <a:off x="-61746" y="2057574"/>
+                            <a:ext cx="918845" cy="93345"/>
+                          </a:xfrm>
+                          <a:prstGeom prst="rightArrow">
+                            <a:avLst/>
+                          </a:prstGeom>
+                        </wps:spPr>
+                        <wps:style>
+                          <a:lnRef idx="2">
+                            <a:schemeClr val="accent1">
+                              <a:shade val="50000"/>
+                            </a:schemeClr>
+                          </a:lnRef>
+                          <a:fillRef idx="1">
+                            <a:schemeClr val="accent1"/>
+                          </a:fillRef>
+                          <a:effectRef idx="0">
+                            <a:schemeClr val="accent1"/>
+                          </a:effectRef>
+                          <a:fontRef idx="minor">
+                            <a:schemeClr val="lt1"/>
+                          </a:fontRef>
+                        </wps:style>
+                        <wps:bodyPr rot="0" spcFirstLastPara="0" vertOverflow="overflow" horzOverflow="overflow" vert="horz" wrap="square" lIns="91440" tIns="45720" rIns="91440" bIns="45720" numCol="1" spcCol="0" rtlCol="0" fromWordArt="0" anchor="ctr" anchorCtr="0" forceAA="0" compatLnSpc="1">
+                          <a:prstTxWarp prst="textNoShape">
+                            <a:avLst/>
+                          </a:prstTxWarp>
+                          <a:noAutofit/>
+                        </wps:bodyPr>
+                      </wps:wsp>
+                      <wps:wsp>
+                        <wps:cNvPr id="137744433" name="Right Arrow 4"/>
+                        <wps:cNvSpPr/>
+                        <wps:spPr>
+                          <a:xfrm rot="20628533">
+                            <a:off x="2167006" y="942844"/>
+                            <a:ext cx="2429916" cy="105904"/>
+                          </a:xfrm>
+                          <a:prstGeom prst="rightArrow">
+                            <a:avLst/>
+                          </a:prstGeom>
+                        </wps:spPr>
+                        <wps:style>
+                          <a:lnRef idx="2">
+                            <a:schemeClr val="accent1">
+                              <a:shade val="50000"/>
+                            </a:schemeClr>
+                          </a:lnRef>
+                          <a:fillRef idx="1">
+                            <a:schemeClr val="accent1"/>
+                          </a:fillRef>
+                          <a:effectRef idx="0">
+                            <a:schemeClr val="accent1"/>
+                          </a:effectRef>
+                          <a:fontRef idx="minor">
+                            <a:schemeClr val="lt1"/>
+                          </a:fontRef>
+                        </wps:style>
+                        <wps:bodyPr rot="0" spcFirstLastPara="0" vertOverflow="overflow" horzOverflow="overflow" vert="horz" wrap="square" lIns="91440" tIns="45720" rIns="91440" bIns="45720" numCol="1" spcCol="0" rtlCol="0" fromWordArt="0" anchor="ctr" anchorCtr="0" forceAA="0" compatLnSpc="1">
+                          <a:prstTxWarp prst="textNoShape">
+                            <a:avLst/>
+                          </a:prstTxWarp>
+                          <a:noAutofit/>
+                        </wps:bodyPr>
+                      </wps:wsp>
+                      <wps:wsp>
+                        <wps:cNvPr id="1824284732" name="Text Box 2"/>
                         <wps:cNvSpPr txBox="1">
                           <a:spLocks noChangeArrowheads="1"/>
                         </wps:cNvSpPr>
                         <wps:spPr bwMode="auto">
                           <a:xfrm>
-                            <a:off x="1879600" y="228600"/>
+                            <a:off x="1854200" y="1301750"/>
                             <a:ext cx="869315" cy="260350"/>
                           </a:xfrm>
                           <a:prstGeom prst="rect">
@@ -1670,7 +1734,7 @@
                           <w:txbxContent>
                             <w:p>
                               <w:r>
-                                <w:t>Paint brush</w:t>
+                                <w:t>Label editor</w:t>
                               </w:r>
                             </w:p>
                           </w:txbxContent>
@@ -1680,116 +1744,37 @@
                         </wps:bodyPr>
                       </wps:wsp>
                       <wps:wsp>
-                        <wps:cNvPr id="37" name="Text Box 2"/>
-                        <wps:cNvSpPr txBox="1">
-                          <a:spLocks noChangeArrowheads="1"/>
-                        </wps:cNvSpPr>
-                        <wps:spPr bwMode="auto">
-                          <a:xfrm>
-                            <a:off x="0" y="0"/>
-                            <a:ext cx="1139190" cy="260350"/>
+                        <wps:cNvPr id="1142670942" name="Right Arrow 3"/>
+                        <wps:cNvSpPr/>
+                        <wps:spPr>
+                          <a:xfrm rot="14116709">
+                            <a:off x="349250" y="1365250"/>
+                            <a:ext cx="1543050" cy="95250"/>
                           </a:xfrm>
-                          <a:prstGeom prst="rect">
+                          <a:prstGeom prst="rightArrow">
                             <a:avLst/>
                           </a:prstGeom>
-                          <a:solidFill>
-                            <a:srgbClr val="FFFFFF"/>
-                          </a:solidFill>
-                          <a:ln w="9525">
-                            <a:solidFill>
-                              <a:srgbClr val="000000"/>
-                            </a:solidFill>
-                            <a:miter lim="800000"/>
-                            <a:headEnd/>
-                            <a:tailEnd/>
-                          </a:ln>
                         </wps:spPr>
-                        <wps:txbx>
-                          <w:txbxContent>
-                            <w:p>
-                              <w:r>
-                                <w:t>Magnifying glass</w:t>
-                              </w:r>
-                            </w:p>
-                          </w:txbxContent>
-                        </wps:txbx>
-                        <wps:bodyPr rot="0" vert="horz" wrap="square" lIns="91440" tIns="45720" rIns="91440" bIns="45720" anchor="t" anchorCtr="0">
-                          <a:noAutofit/>
-                        </wps:bodyPr>
-                      </wps:wsp>
-                      <wps:wsp>
-                        <wps:cNvPr id="39" name="Text Box 2"/>
-                        <wps:cNvSpPr txBox="1">
-                          <a:spLocks noChangeArrowheads="1"/>
-                        </wps:cNvSpPr>
-                        <wps:spPr bwMode="auto">
-                          <a:xfrm>
-                            <a:off x="1492250" y="2851150"/>
-                            <a:ext cx="1998345" cy="265430"/>
-                          </a:xfrm>
-                          <a:prstGeom prst="rect">
+                        <wps:style>
+                          <a:lnRef idx="2">
+                            <a:schemeClr val="accent1">
+                              <a:shade val="50000"/>
+                            </a:schemeClr>
+                          </a:lnRef>
+                          <a:fillRef idx="1">
+                            <a:schemeClr val="accent1"/>
+                          </a:fillRef>
+                          <a:effectRef idx="0">
+                            <a:schemeClr val="accent1"/>
+                          </a:effectRef>
+                          <a:fontRef idx="minor">
+                            <a:schemeClr val="lt1"/>
+                          </a:fontRef>
+                        </wps:style>
+                        <wps:bodyPr rot="0" spcFirstLastPara="0" vertOverflow="overflow" horzOverflow="overflow" vert="horz" wrap="square" lIns="91440" tIns="45720" rIns="91440" bIns="45720" numCol="1" spcCol="0" rtlCol="0" fromWordArt="0" anchor="ctr" anchorCtr="0" forceAA="0" compatLnSpc="1">
+                          <a:prstTxWarp prst="textNoShape">
                             <a:avLst/>
-                          </a:prstGeom>
-                          <a:solidFill>
-                            <a:srgbClr val="FFFFFF"/>
-                          </a:solidFill>
-                          <a:ln w="9525">
-                            <a:solidFill>
-                              <a:srgbClr val="000000"/>
-                            </a:solidFill>
-                            <a:miter lim="800000"/>
-                            <a:headEnd/>
-                            <a:tailEnd/>
-                          </a:ln>
-                        </wps:spPr>
-                        <wps:txbx>
-                          <w:txbxContent>
-                            <w:p>
-                              <w:r>
-                                <w:t xml:space="preserve">Paintbrush size/shape options </w:t>
-                              </w:r>
-                            </w:p>
-                          </w:txbxContent>
-                        </wps:txbx>
-                        <wps:bodyPr rot="0" vert="horz" wrap="square" lIns="91440" tIns="45720" rIns="91440" bIns="45720" anchor="t" anchorCtr="0">
-                          <a:noAutofit/>
-                        </wps:bodyPr>
-                      </wps:wsp>
-                      <wps:wsp>
-                        <wps:cNvPr id="42" name="Text Box 2"/>
-                        <wps:cNvSpPr txBox="1">
-                          <a:spLocks noChangeArrowheads="1"/>
-                        </wps:cNvSpPr>
-                        <wps:spPr bwMode="auto">
-                          <a:xfrm>
-                            <a:off x="1365250" y="1968500"/>
-                            <a:ext cx="1009015" cy="250190"/>
-                          </a:xfrm>
-                          <a:prstGeom prst="rect">
-                            <a:avLst/>
-                          </a:prstGeom>
-                          <a:solidFill>
-                            <a:srgbClr val="FFFFFF"/>
-                          </a:solidFill>
-                          <a:ln w="9525">
-                            <a:solidFill>
-                              <a:srgbClr val="000000"/>
-                            </a:solidFill>
-                            <a:miter lim="800000"/>
-                            <a:headEnd/>
-                            <a:tailEnd/>
-                          </a:ln>
-                        </wps:spPr>
-                        <wps:txbx>
-                          <w:txbxContent>
-                            <w:p>
-                              <w:r>
-                                <w:t>Label selector</w:t>
-                              </w:r>
-                            </w:p>
-                          </w:txbxContent>
-                        </wps:txbx>
-                        <wps:bodyPr rot="0" vert="horz" wrap="square" lIns="91440" tIns="45720" rIns="91440" bIns="45720" anchor="t" anchorCtr="0">
+                          </a:prstTxWarp>
                           <a:noAutofit/>
                         </wps:bodyPr>
                       </wps:wsp>
@@ -1801,225 +1786,220 @@
           </mc:Choice>
           <mc:Fallback>
             <w:pict>
-              <v:group w14:anchorId="6853E3D3" id="Group 4" o:spid="_x0000_s1027" style="position:absolute;left:0;text-align:left;margin-left:0;margin-top:0;width:559.3pt;height:276.35pt;z-index:251771904;mso-position-horizontal:center;mso-position-horizontal-relative:margin" coordsize="71031,35096" o:gfxdata="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">
-                <v:group id="Group 3" o:spid="_x0000_s1028" style="position:absolute;left:4572;width:66459;height:35096" coordsize="66459,35096" o:gfxdata="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">
-                  <v:shapetype id="_x0000_t75" coordsize="21600,21600" o:spt="75" o:preferrelative="t" path="m@4@5l@4@11@9@11@9@5xe" filled="f" stroked="f">
-                    <v:stroke joinstyle="miter"/>
-                    <v:formulas>
-                      <v:f eqn="if lineDrawn pixelLineWidth 0"/>
-                      <v:f eqn="sum @0 1 0"/>
-                      <v:f eqn="sum 0 0 @1"/>
-                      <v:f eqn="prod @2 1 2"/>
-                      <v:f eqn="prod @3 21600 pixelWidth"/>
-                      <v:f eqn="prod @3 21600 pixelHeight"/>
-                      <v:f eqn="sum @0 0 1"/>
-                      <v:f eqn="prod @6 1 2"/>
-                      <v:f eqn="prod @7 21600 pixelWidth"/>
-                      <v:f eqn="sum @8 21600 0"/>
-                      <v:f eqn="prod @7 21600 pixelHeight"/>
-                      <v:f eqn="sum @10 21600 0"/>
-                    </v:formulas>
-                    <v:path o:extrusionok="f" gradientshapeok="t" o:connecttype="rect"/>
-                    <o:lock v:ext="edit" aspectratio="t"/>
-                  </v:shapetype>
-                  <v:shape id="Picture 1" o:spid="_x0000_s1029" type="#_x0000_t75" style="position:absolute;width:66459;height:35096;visibility:visible;mso-wrap-style:square" o:gfxdata="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">
-                    <v:imagedata r:id="rId13" o:title=""/>
-                  </v:shape>
-                  <v:shapetype id="_x0000_t13" coordsize="21600,21600" o:spt="13" adj="16200,5400" path="m@0,l@0@1,0@1,0@2@0@2@0,21600,21600,10800xe">
-                    <v:stroke joinstyle="miter"/>
-                    <v:formulas>
-                      <v:f eqn="val #0"/>
-                      <v:f eqn="val #1"/>
-                      <v:f eqn="sum height 0 #1"/>
-                      <v:f eqn="sum 10800 0 #1"/>
-                      <v:f eqn="sum width 0 #0"/>
-                      <v:f eqn="prod @4 @3 10800"/>
-                      <v:f eqn="sum width 0 @5"/>
-                    </v:formulas>
-                    <v:path o:connecttype="custom" o:connectlocs="@0,0;0,10800;@0,21600;21600,10800" o:connectangles="270,180,90,0" textboxrect="0,@1,@6,@2"/>
-                    <v:handles>
-                      <v:h position="#0,#1" xrange="0,21600" yrange="0,10800"/>
-                    </v:handles>
-                  </v:shapetype>
-                  <v:shape id="Right Arrow 4" o:spid="_x0000_s1030" type="#_x0000_t13" style="position:absolute;left:7747;top:10223;width:14243;height:953;rotation:-10049248fd;visibility:visible;mso-wrap-style:square;v-text-anchor:middle" o:gfxdata="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" adj="20878" fillcolor="#5b9bd5 [3204]" strokecolor="#1f4d78 [1604]" strokeweight="1pt"/>
-                  <v:shape id="Right Arrow 6" o:spid="_x0000_s1031" type="#_x0000_t13" style="position:absolute;left:5969;top:3238;width:12674;height:1080;rotation:11178332fd;visibility:visible;mso-wrap-style:square;v-text-anchor:middle" o:gfxdata="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" adj="20680" fillcolor="#5b9bd5 [3204]" strokecolor="#1f4d78 [1604]" strokeweight="1pt"/>
-                  <v:shape id="Right Arrow 13" o:spid="_x0000_s1032" type="#_x0000_t13" style="position:absolute;left:-1537;top:2292;width:5283;height:895;rotation:4444386fd;visibility:visible;mso-wrap-style:square;v-text-anchor:middle" o:gfxdata="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" adj="19770" fillcolor="#5b9bd5 [3204]" strokecolor="#1f4d78 [1604]" strokeweight="1pt"/>
-                  <v:shape id="Right Arrow 3" o:spid="_x0000_s1033" type="#_x0000_t13" style="position:absolute;left:4435;top:24774;width:9188;height:934;rotation:-8008594fd;visibility:visible;mso-wrap-style:square;v-text-anchor:middle" o:gfxdata="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" adj="20503" fillcolor="#5b9bd5 [3204]" strokecolor="#1f4d78 [1604]" strokeweight="1pt"/>
-                  <v:shape id="Right Arrow 4" o:spid="_x0000_s1034" type="#_x0000_t13" style="position:absolute;left:21717;top:9842;width:21339;height:975;rotation:-1061101fd;visibility:visible;mso-wrap-style:square;v-text-anchor:middle" o:gfxdata="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" adj="21107" fillcolor="#5b9bd5 [3204]" strokecolor="#1f4d78 [1604]" strokeweight="1pt"/>
-                  <v:shapetype id="_x0000_t202" coordsize="21600,21600" o:spt="202" path="m,l,21600r21600,l21600,xe">
-                    <v:stroke joinstyle="miter"/>
-                    <v:path gradientshapeok="t" o:connecttype="rect"/>
-                  </v:shapetype>
-                  <v:shape id="_x0000_s1035" type="#_x0000_t202" style="position:absolute;left:18542;top:13017;width:8693;height:2604;visibility:visible;mso-wrap-style:square;v-text-anchor:top" o:gfxdata="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">
-                    <v:textbox>
-                      <w:txbxContent>
-                        <w:p>
-                          <w:r>
-                            <w:t>Label editor</w:t>
-                          </w:r>
-                        </w:p>
-                      </w:txbxContent>
-                    </v:textbox>
-                  </v:shape>
-                  <v:shape id="Right Arrow 3" o:spid="_x0000_s1036" type="#_x0000_t13" style="position:absolute;left:3492;top:13652;width:15431;height:953;rotation:-8173749fd;visibility:visible;mso-wrap-style:square;v-text-anchor:middle" o:gfxdata="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" adj="20933" fillcolor="#5b9bd5 [3204]" strokecolor="#1f4d78 [1604]" strokeweight="1pt"/>
-                  <v:shape id="Picture 2" o:spid="_x0000_s1037" type="#_x0000_t75" style="position:absolute;left:42862;top:3111;width:21679;height:22511;visibility:visible;mso-wrap-style:square" o:gfxdata="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">
-                    <v:imagedata r:id="rId14" o:title=""/>
-                  </v:shape>
-                </v:group>
-                <v:shape id="_x0000_s1038" type="#_x0000_t202" style="position:absolute;left:18796;top:2286;width:8693;height:2603;visibility:visible;mso-wrap-style:square;v-text-anchor:top" o:gfxdata="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">
+              <v:group w14:anchorId="51A767A0" id="Group 12" o:spid="_x0000_s1028" style="position:absolute;left:0;text-align:left;margin-left:8.5pt;margin-top:1.05pt;width:356.75pt;height:201.05pt;z-index:251767808" coordorigin="657,98" coordsize="45312,25538" o:gfxdata="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">
+                <v:shapetype id="_x0000_t13" coordsize="21600,21600" o:spt="13" adj="16200,5400" path="m@0,l@0@1,0@1,0@2@0@2@0,21600,21600,10800xe">
+                  <v:stroke joinstyle="miter"/>
+                  <v:formulas>
+                    <v:f eqn="val #0"/>
+                    <v:f eqn="val #1"/>
+                    <v:f eqn="sum height 0 #1"/>
+                    <v:f eqn="sum 10800 0 #1"/>
+                    <v:f eqn="sum width 0 #0"/>
+                    <v:f eqn="prod @4 @3 10800"/>
+                    <v:f eqn="sum width 0 @5"/>
+                  </v:formulas>
+                  <v:path o:connecttype="custom" o:connectlocs="@0,0;0,10800;@0,21600;21600,10800" o:connectangles="270,180,90,0" textboxrect="0,@1,@6,@2"/>
+                  <v:handles>
+                    <v:h position="#0,#1" xrange="0,21600" yrange="0,10800"/>
+                  </v:handles>
+                </v:shapetype>
+                <v:shape id="Right Arrow 4" o:spid="_x0000_s1029" type="#_x0000_t13" style="position:absolute;left:7747;top:10223;width:14243;height:953;rotation:-10049248fd;visibility:visible;mso-wrap-style:square;v-text-anchor:middle" o:gfxdata="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" adj="20878" fillcolor="#5b9bd5 [3204]" strokecolor="#1f4d78 [1604]" strokeweight="1pt"/>
+                <v:shape id="Right Arrow 6" o:spid="_x0000_s1030" type="#_x0000_t13" style="position:absolute;left:5969;top:3238;width:12674;height:1080;rotation:11178332fd;visibility:visible;mso-wrap-style:square;v-text-anchor:middle" o:gfxdata="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" adj="20680" fillcolor="#5b9bd5 [3204]" strokecolor="#1f4d78 [1604]" strokeweight="1pt"/>
+                <v:shape id="Right Arrow 13" o:spid="_x0000_s1031" type="#_x0000_t13" style="position:absolute;left:-1537;top:2292;width:5283;height:895;rotation:4444386fd;visibility:visible;mso-wrap-style:square;v-text-anchor:middle" o:gfxdata="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" adj="19770" fillcolor="#5b9bd5 [3204]" strokecolor="#1f4d78 [1604]" strokeweight="1pt"/>
+                <v:shape id="Right Arrow 3" o:spid="_x0000_s1032" type="#_x0000_t13" style="position:absolute;left:-617;top:20575;width:9188;height:933;rotation:-8008594fd;visibility:visible;mso-wrap-style:square;v-text-anchor:middle" o:gfxdata="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" adj="20503" fillcolor="#5b9bd5 [3204]" strokecolor="#1f4d78 [1604]" strokeweight="1pt"/>
+                <v:shape id="Right Arrow 4" o:spid="_x0000_s1033" type="#_x0000_t13" style="position:absolute;left:21670;top:9428;width:24299;height:1059;rotation:-1061101fd;visibility:visible;mso-wrap-style:square;v-text-anchor:middle" o:gfxdata="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" adj="21129" fillcolor="#5b9bd5 [3204]" strokecolor="#1f4d78 [1604]" strokeweight="1pt"/>
+                <v:shape id="_x0000_s1034" type="#_x0000_t202" style="position:absolute;left:18542;top:13017;width:8693;height:2604;visibility:visible;mso-wrap-style:square;v-text-anchor:top" o:gfxdata="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">
                   <v:textbox>
                     <w:txbxContent>
                       <w:p>
                         <w:r>
-                          <w:t>Paint brush</w:t>
+                          <w:t>Label editor</w:t>
                         </w:r>
                       </w:p>
                     </w:txbxContent>
                   </v:textbox>
                 </v:shape>
-                <v:shape id="_x0000_s1039" type="#_x0000_t202" style="position:absolute;width:11391;height:2603;visibility:visible;mso-wrap-style:square;v-text-anchor:top" o:gfxdata="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">
-                  <v:textbox>
-                    <w:txbxContent>
-                      <w:p>
-                        <w:r>
-                          <w:t>Magnifying glass</w:t>
-                        </w:r>
-                      </w:p>
-                    </w:txbxContent>
-                  </v:textbox>
-                </v:shape>
-                <v:shape id="_x0000_s1040" type="#_x0000_t202" style="position:absolute;left:14922;top:28511;width:19983;height:2654;visibility:visible;mso-wrap-style:square;v-text-anchor:top" o:gfxdata="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">
-                  <v:textbox>
-                    <w:txbxContent>
-                      <w:p>
-                        <w:r>
-                          <w:t xml:space="preserve">Paintbrush size/shape options </w:t>
-                        </w:r>
-                      </w:p>
-                    </w:txbxContent>
-                  </v:textbox>
-                </v:shape>
-                <v:shape id="_x0000_s1041" type="#_x0000_t202" style="position:absolute;left:13652;top:19685;width:10090;height:2501;visibility:visible;mso-wrap-style:square;v-text-anchor:top" o:gfxdata="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">
-                  <v:textbox>
-                    <w:txbxContent>
-                      <w:p>
-                        <w:r>
-                          <w:t>Label selector</w:t>
-                        </w:r>
-                      </w:p>
-                    </w:txbxContent>
-                  </v:textbox>
-                </v:shape>
-                <w10:wrap anchorx="margin"/>
+                <v:shape id="Right Arrow 3" o:spid="_x0000_s1035" type="#_x0000_t13" style="position:absolute;left:3492;top:13652;width:15431;height:953;rotation:-8173749fd;visibility:visible;mso-wrap-style:square;v-text-anchor:middle" o:gfxdata="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" adj="20933" fillcolor="#5b9bd5 [3204]" strokecolor="#1f4d78 [1604]" strokeweight="1pt"/>
               </v:group>
             </w:pict>
           </mc:Fallback>
         </mc:AlternateContent>
       </w:r>
-    </w:p>
-    <w:p>
-      <w:pPr>
-        <w:jc w:val="both"/>
-        <w:rPr>
-          <w:rFonts w:ascii="Arial" w:hAnsi="Arial" w:cs="Arial"/>
-        </w:rPr>
-      </w:pPr>
-    </w:p>
-    <w:p>
-      <w:pPr>
-        <w:jc w:val="both"/>
-        <w:rPr>
-          <w:rFonts w:ascii="Arial" w:hAnsi="Arial" w:cs="Arial"/>
-        </w:rPr>
-      </w:pPr>
-    </w:p>
-    <w:p>
-      <w:pPr>
-        <w:jc w:val="both"/>
-        <w:rPr>
-          <w:rFonts w:ascii="Arial" w:hAnsi="Arial" w:cs="Arial"/>
-        </w:rPr>
-      </w:pPr>
-    </w:p>
-    <w:p>
-      <w:pPr>
-        <w:jc w:val="both"/>
-        <w:rPr>
-          <w:rFonts w:ascii="Arial" w:hAnsi="Arial" w:cs="Arial"/>
-        </w:rPr>
-      </w:pPr>
-    </w:p>
-    <w:p>
-      <w:pPr>
-        <w:jc w:val="both"/>
-        <w:rPr>
-          <w:rFonts w:ascii="Arial" w:hAnsi="Arial" w:cs="Arial"/>
-        </w:rPr>
-      </w:pPr>
-    </w:p>
-    <w:p>
-      <w:pPr>
-        <w:jc w:val="both"/>
-        <w:rPr>
-          <w:rFonts w:ascii="Arial" w:hAnsi="Arial" w:cs="Arial"/>
-        </w:rPr>
-      </w:pPr>
-    </w:p>
-    <w:p>
-      <w:pPr>
-        <w:jc w:val="both"/>
-        <w:rPr>
-          <w:rFonts w:ascii="Arial" w:hAnsi="Arial" w:cs="Arial"/>
-        </w:rPr>
-      </w:pPr>
-    </w:p>
-    <w:p>
-      <w:pPr>
-        <w:jc w:val="both"/>
-        <w:rPr>
-          <w:rFonts w:ascii="Arial" w:hAnsi="Arial" w:cs="Arial"/>
-        </w:rPr>
-      </w:pPr>
-    </w:p>
-    <w:p>
-      <w:pPr>
-        <w:jc w:val="both"/>
-        <w:rPr>
-          <w:rFonts w:ascii="Arial" w:hAnsi="Arial" w:cs="Arial"/>
-        </w:rPr>
-      </w:pPr>
-    </w:p>
-    <w:p>
-      <w:pPr>
-        <w:jc w:val="both"/>
-        <w:rPr>
-          <w:rFonts w:ascii="Arial" w:hAnsi="Arial" w:cs="Arial"/>
-        </w:rPr>
-      </w:pPr>
-    </w:p>
-    <w:p>
-      <w:pPr>
-        <w:jc w:val="both"/>
-        <w:rPr>
-          <w:rFonts w:ascii="Arial" w:hAnsi="Arial" w:cs="Arial"/>
-        </w:rPr>
-      </w:pPr>
-    </w:p>
-    <w:p>
-      <w:pPr>
-        <w:jc w:val="both"/>
-        <w:rPr>
-          <w:rFonts w:ascii="Arial" w:hAnsi="Arial" w:cs="Arial"/>
-        </w:rPr>
-      </w:pPr>
-    </w:p>
-    <w:p>
-      <w:pPr>
-        <w:jc w:val="both"/>
-        <w:rPr>
-          <w:rFonts w:ascii="Arial" w:hAnsi="Arial" w:cs="Arial"/>
-        </w:rPr>
-      </w:pPr>
+      <w:r>
+        <w:rPr>
+          <w:rFonts w:ascii="Arial" w:hAnsi="Arial" w:cs="Arial"/>
+          <w:noProof/>
+        </w:rPr>
+        <mc:AlternateContent>
+          <mc:Choice Requires="wps">
+            <w:drawing>
+              <wp:anchor distT="0" distB="0" distL="114300" distR="114300" simplePos="0" relativeHeight="251770880" behindDoc="0" locked="0" layoutInCell="1" allowOverlap="1" wp14:anchorId="2E39C454" wp14:editId="78A6A676">
+                <wp:simplePos x="0" y="0"/>
+                <wp:positionH relativeFrom="column">
+                  <wp:posOffset>427594</wp:posOffset>
+                </wp:positionH>
+                <wp:positionV relativeFrom="paragraph">
+                  <wp:posOffset>2434397</wp:posOffset>
+                </wp:positionV>
+                <wp:extent cx="1998015" cy="265382"/>
+                <wp:effectExtent l="0" t="0" r="8890" b="14605"/>
+                <wp:wrapNone/>
+                <wp:docPr id="1104121920" name="Text Box 2"/>
+                <wp:cNvGraphicFramePr>
+                  <a:graphicFrameLocks xmlns:a="http://schemas.openxmlformats.org/drawingml/2006/main"/>
+                </wp:cNvGraphicFramePr>
+                <a:graphic xmlns:a="http://schemas.openxmlformats.org/drawingml/2006/main">
+                  <a:graphicData uri="http://schemas.microsoft.com/office/word/2010/wordprocessingShape">
+                    <wps:wsp>
+                      <wps:cNvSpPr txBox="1">
+                        <a:spLocks noChangeArrowheads="1"/>
+                      </wps:cNvSpPr>
+                      <wps:spPr bwMode="auto">
+                        <a:xfrm>
+                          <a:off x="0" y="0"/>
+                          <a:ext cx="1998015" cy="265382"/>
+                        </a:xfrm>
+                        <a:prstGeom prst="rect">
+                          <a:avLst/>
+                        </a:prstGeom>
+                        <a:solidFill>
+                          <a:srgbClr val="FFFFFF"/>
+                        </a:solidFill>
+                        <a:ln w="9525">
+                          <a:solidFill>
+                            <a:srgbClr val="000000"/>
+                          </a:solidFill>
+                          <a:miter lim="800000"/>
+                          <a:headEnd/>
+                          <a:tailEnd/>
+                        </a:ln>
+                      </wps:spPr>
+                      <wps:txbx>
+                        <w:txbxContent>
+                          <w:p>
+                            <w:r>
+                              <w:t xml:space="preserve">Paintbrush size/shape options </w:t>
+                            </w:r>
+                          </w:p>
+                        </w:txbxContent>
+                      </wps:txbx>
+                      <wps:bodyPr rot="0" vert="horz" wrap="square" lIns="91440" tIns="45720" rIns="91440" bIns="45720" anchor="t" anchorCtr="0">
+                        <a:noAutofit/>
+                      </wps:bodyPr>
+                    </wps:wsp>
+                  </a:graphicData>
+                </a:graphic>
+              </wp:anchor>
+            </w:drawing>
+          </mc:Choice>
+          <mc:Fallback>
+            <w:pict>
+              <v:shape w14:anchorId="2E39C454" id="_x0000_s1036" type="#_x0000_t202" style="position:absolute;left:0;text-align:left;margin-left:33.65pt;margin-top:191.7pt;width:157.3pt;height:20.9pt;z-index:251770880;visibility:visible;mso-wrap-style:square;mso-wrap-distance-left:9pt;mso-wrap-distance-top:0;mso-wrap-distance-right:9pt;mso-wrap-distance-bottom:0;mso-position-horizontal:absolute;mso-position-horizontal-relative:text;mso-position-vertical:absolute;mso-position-vertical-relative:text;v-text-anchor:top" o:gfxdata="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">
+                <v:textbox>
+                  <w:txbxContent>
+                    <w:p>
+                      <w:r>
+                        <w:t xml:space="preserve">Paintbrush size/shape options </w:t>
+                      </w:r>
+                    </w:p>
+                  </w:txbxContent>
+                </v:textbox>
+              </v:shape>
+            </w:pict>
+          </mc:Fallback>
+        </mc:AlternateContent>
+      </w:r>
+      <w:r>
+        <w:rPr>
+          <w:rFonts w:ascii="Arial" w:hAnsi="Arial" w:cs="Arial"/>
+          <w:noProof/>
+        </w:rPr>
+        <mc:AlternateContent>
+          <mc:Choice Requires="wps">
+            <w:drawing>
+              <wp:anchor distT="0" distB="0" distL="114300" distR="114300" simplePos="0" relativeHeight="251771904" behindDoc="0" locked="0" layoutInCell="1" allowOverlap="1" wp14:anchorId="06BF0D85" wp14:editId="2C4CED30">
+                <wp:simplePos x="0" y="0"/>
+                <wp:positionH relativeFrom="column">
+                  <wp:posOffset>949865</wp:posOffset>
+                </wp:positionH>
+                <wp:positionV relativeFrom="paragraph">
+                  <wp:posOffset>1971710</wp:posOffset>
+                </wp:positionV>
+                <wp:extent cx="1008848" cy="250144"/>
+                <wp:effectExtent l="0" t="0" r="7620" b="17145"/>
+                <wp:wrapNone/>
+                <wp:docPr id="111292908" name="Text Box 2"/>
+                <wp:cNvGraphicFramePr>
+                  <a:graphicFrameLocks xmlns:a="http://schemas.openxmlformats.org/drawingml/2006/main"/>
+                </wp:cNvGraphicFramePr>
+                <a:graphic xmlns:a="http://schemas.openxmlformats.org/drawingml/2006/main">
+                  <a:graphicData uri="http://schemas.microsoft.com/office/word/2010/wordprocessingShape">
+                    <wps:wsp>
+                      <wps:cNvSpPr txBox="1">
+                        <a:spLocks noChangeArrowheads="1"/>
+                      </wps:cNvSpPr>
+                      <wps:spPr bwMode="auto">
+                        <a:xfrm>
+                          <a:off x="0" y="0"/>
+                          <a:ext cx="1008848" cy="250144"/>
+                        </a:xfrm>
+                        <a:prstGeom prst="rect">
+                          <a:avLst/>
+                        </a:prstGeom>
+                        <a:solidFill>
+                          <a:srgbClr val="FFFFFF"/>
+                        </a:solidFill>
+                        <a:ln w="9525">
+                          <a:solidFill>
+                            <a:srgbClr val="000000"/>
+                          </a:solidFill>
+                          <a:miter lim="800000"/>
+                          <a:headEnd/>
+                          <a:tailEnd/>
+                        </a:ln>
+                      </wps:spPr>
+                      <wps:txbx>
+                        <w:txbxContent>
+                          <w:p>
+                            <w:r>
+                              <w:t>Label selector</w:t>
+                            </w:r>
+                          </w:p>
+                        </w:txbxContent>
+                      </wps:txbx>
+                      <wps:bodyPr rot="0" vert="horz" wrap="square" lIns="91440" tIns="45720" rIns="91440" bIns="45720" anchor="t" anchorCtr="0">
+                        <a:noAutofit/>
+                      </wps:bodyPr>
+                    </wps:wsp>
+                  </a:graphicData>
+                </a:graphic>
+              </wp:anchor>
+            </w:drawing>
+          </mc:Choice>
+          <mc:Fallback>
+            <w:pict>
+              <v:shape w14:anchorId="06BF0D85" id="_x0000_s1037" type="#_x0000_t202" style="position:absolute;left:0;text-align:left;margin-left:74.8pt;margin-top:155.25pt;width:79.45pt;height:19.7pt;z-index:251771904;visibility:visible;mso-wrap-style:square;mso-wrap-distance-left:9pt;mso-wrap-distance-top:0;mso-wrap-distance-right:9pt;mso-wrap-distance-bottom:0;mso-position-horizontal:absolute;mso-position-horizontal-relative:text;mso-position-vertical:absolute;mso-position-vertical-relative:text;v-text-anchor:top" o:gfxdata="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">
+                <v:textbox>
+                  <w:txbxContent>
+                    <w:p>
+                      <w:r>
+                        <w:t>Label selector</w:t>
+                      </w:r>
+                    </w:p>
+                  </w:txbxContent>
+                </v:textbox>
+              </v:shape>
+            </w:pict>
+          </mc:Fallback>
+        </mc:AlternateContent>
+      </w:r>
+      <w:r>
+        <w:rPr>
+          <w:rFonts w:ascii="Arial" w:hAnsi="Arial" w:cs="Arial"/>
+          <w:noProof/>
+        </w:rPr>
+        <w:t xml:space="preserve"> </w:t>
+      </w:r>
     </w:p>
     <w:p>
       <w:pPr>
@@ -2183,6 +2163,12 @@
         <w:rPr>
           <w:rFonts w:ascii="Arial" w:hAnsi="Arial" w:cs="Arial"/>
         </w:rPr>
+        <w:t>-cup</w:t>
+      </w:r>
+      <w:r>
+        <w:rPr>
+          <w:rFonts w:ascii="Arial" w:hAnsi="Arial" w:cs="Arial"/>
+        </w:rPr>
         <w:t>:</w:t>
       </w:r>
     </w:p>
@@ -2257,6 +2243,12 @@
         <w:rPr>
           <w:rFonts w:ascii="Arial" w:hAnsi="Arial" w:cs="Arial"/>
         </w:rPr>
+        <w:t xml:space="preserve"> (or “Optic cup”)</w:t>
+      </w:r>
+      <w:r>
+        <w:rPr>
+          <w:rFonts w:ascii="Arial" w:hAnsi="Arial" w:cs="Arial"/>
+        </w:rPr>
         <w:t xml:space="preserve"> </w:t>
       </w:r>
       <w:r>
@@ -2276,12 +2268,6 @@
           <w:rFonts w:ascii="Arial" w:hAnsi="Arial" w:cs="Arial"/>
         </w:rPr>
         <w:t xml:space="preserve"> and make sure you are painting over All Labels</w:t>
-      </w:r>
-      <w:r>
-        <w:rPr>
-          <w:rFonts w:ascii="Arial" w:hAnsi="Arial" w:cs="Arial"/>
-        </w:rPr>
-        <w:t xml:space="preserve"> (as the optic disc isn’t current yellow (an unknown vessel)</w:t>
       </w:r>
       <w:r>
         <w:rPr>
@@ -2393,7 +2379,7 @@
         <w:rPr>
           <w:rFonts w:ascii="Arial" w:hAnsi="Arial" w:cs="Arial"/>
         </w:rPr>
-        <w:t>Annotate the optic disc including the optic disc cup and rim (see below).</w:t>
+        <w:t>Annotate the optic disc including the optic disc cup and rim.</w:t>
       </w:r>
     </w:p>
     <w:p>
@@ -2412,16 +2398,15 @@
         <w:rPr>
           <w:rFonts w:ascii="Arial" w:hAnsi="Arial" w:cs="Arial"/>
         </w:rPr>
+        <w:lastRenderedPageBreak/>
         <w:t xml:space="preserve">If you over-annotate, you can select “Clear Label” as the active label and “Optic Disc” as the label to Paint Over. This prevents you from rubbing out any </w:t>
       </w:r>
-      <w:proofErr w:type="gramStart"/>
-      <w:r>
-        <w:rPr>
-          <w:rFonts w:ascii="Arial" w:hAnsi="Arial" w:cs="Arial"/>
-        </w:rPr>
-        <w:t>vessels, and</w:t>
-      </w:r>
-      <w:proofErr w:type="gramEnd"/>
+      <w:r>
+        <w:rPr>
+          <w:rFonts w:ascii="Arial" w:hAnsi="Arial" w:cs="Arial"/>
+        </w:rPr>
+        <w:t>vessels and</w:t>
+      </w:r>
       <w:r>
         <w:rPr>
           <w:rFonts w:ascii="Arial" w:hAnsi="Arial" w:cs="Arial"/>
@@ -2467,6 +2452,12 @@
         <w:rPr>
           <w:rFonts w:ascii="Arial" w:hAnsi="Arial" w:cs="Arial"/>
         </w:rPr>
+        <w:t xml:space="preserve"> / Binary vessel</w:t>
+      </w:r>
+      <w:r>
+        <w:rPr>
+          <w:rFonts w:ascii="Arial" w:hAnsi="Arial" w:cs="Arial"/>
+        </w:rPr>
         <w:t xml:space="preserve"> segmentation</w:t>
       </w:r>
       <w:r>
@@ -2492,7 +2483,6 @@
         <w:rPr>
           <w:rFonts w:ascii="Arial" w:hAnsi="Arial" w:cs="Arial"/>
         </w:rPr>
-        <w:lastRenderedPageBreak/>
         <w:t>Select the Paintbrush tool. This is a paint brush that allows you to ‘colour in’ pixels. You can change the size and shape of the brush.</w:t>
       </w:r>
     </w:p>
@@ -2512,22 +2502,26 @@
         <w:rPr>
           <w:rFonts w:ascii="Arial" w:hAnsi="Arial" w:cs="Arial"/>
         </w:rPr>
-        <w:t xml:space="preserve">Select one of “Artery” or “Vein” as the Active Label and you can select “All Labels” as the Paint Over </w:t>
-      </w:r>
-      <w:proofErr w:type="gramStart"/>
-      <w:r>
-        <w:rPr>
-          <w:rFonts w:ascii="Arial" w:hAnsi="Arial" w:cs="Arial"/>
-        </w:rPr>
-        <w:t>label</w:t>
-      </w:r>
-      <w:r>
-        <w:rPr>
-          <w:rFonts w:ascii="Arial" w:hAnsi="Arial" w:cs="Arial"/>
-        </w:rPr>
-        <w:t>, or</w:t>
-      </w:r>
-      <w:proofErr w:type="gramEnd"/>
+        <w:t>Select one of “Artery” or “Vein”</w:t>
+      </w:r>
+      <w:r>
+        <w:rPr>
+          <w:rFonts w:ascii="Arial" w:hAnsi="Arial" w:cs="Arial"/>
+        </w:rPr>
+        <w:t xml:space="preserve"> (in the artery-vein setting) or “Vessel” (in the binary-vessel setting)</w:t>
+      </w:r>
+      <w:r>
+        <w:rPr>
+          <w:rFonts w:ascii="Arial" w:hAnsi="Arial" w:cs="Arial"/>
+        </w:rPr>
+        <w:t xml:space="preserve"> as the Active Label and you can select “All Labels” as the Paint Over </w:t>
+      </w:r>
+      <w:r>
+        <w:rPr>
+          <w:rFonts w:ascii="Arial" w:hAnsi="Arial" w:cs="Arial"/>
+        </w:rPr>
+        <w:t>label or</w:t>
+      </w:r>
       <w:r>
         <w:rPr>
           <w:rFonts w:ascii="Arial" w:hAnsi="Arial" w:cs="Arial"/>
@@ -2569,6 +2563,12 @@
         <w:rPr>
           <w:rFonts w:ascii="Arial" w:hAnsi="Arial" w:cs="Arial"/>
         </w:rPr>
+        <w:t>/vessel</w:t>
+      </w:r>
+      <w:r>
+        <w:rPr>
+          <w:rFonts w:ascii="Arial" w:hAnsi="Arial" w:cs="Arial"/>
+        </w:rPr>
         <w:t xml:space="preserve"> which is helpful for fixing disconnected vessels</w:t>
       </w:r>
       <w:r>
@@ -2925,7 +2925,19 @@
         <w:rPr>
           <w:rFonts w:ascii="Arial" w:hAnsi="Arial" w:cs="Arial"/>
         </w:rPr>
-        <w:t>Alternating rule: It is common for the distribution between arterial and venule retinal vasculature to appear on the fundus in an alternating like fashion (see left-hand image).</w:t>
+        <w:t>Alternating rule: It is common for the distribution between arterial and venule retinal vasculature to appear on the fundus in an alternating like fashion (</w:t>
+      </w:r>
+      <w:r>
+        <w:rPr>
+          <w:rFonts w:ascii="Arial" w:hAnsi="Arial" w:cs="Arial"/>
+        </w:rPr>
+        <w:t>see image above, particularly around the macula</w:t>
+      </w:r>
+      <w:r>
+        <w:rPr>
+          <w:rFonts w:ascii="Arial" w:hAnsi="Arial" w:cs="Arial"/>
+        </w:rPr>
+        <w:t>).</w:t>
       </w:r>
     </w:p>
     <w:p>
@@ -2943,7 +2955,31 @@
         <w:rPr>
           <w:rFonts w:ascii="Arial" w:hAnsi="Arial" w:cs="Arial"/>
         </w:rPr>
-        <w:t>Thickness rule: It is generally observed that veins are thicker than arteries (see left-hand image).</w:t>
+        <w:t xml:space="preserve">Thickness rule: It is generally </w:t>
+      </w:r>
+      <w:r>
+        <w:rPr>
+          <w:rFonts w:ascii="Arial" w:hAnsi="Arial" w:cs="Arial"/>
+        </w:rPr>
+        <w:t>known</w:t>
+      </w:r>
+      <w:r>
+        <w:rPr>
+          <w:rFonts w:ascii="Arial" w:hAnsi="Arial" w:cs="Arial"/>
+        </w:rPr>
+        <w:t xml:space="preserve"> that veins are thicker than arteries (</w:t>
+      </w:r>
+      <w:r>
+        <w:rPr>
+          <w:rFonts w:ascii="Arial" w:hAnsi="Arial" w:cs="Arial"/>
+        </w:rPr>
+        <w:t>see image above, blue vs. white</w:t>
+      </w:r>
+      <w:r>
+        <w:rPr>
+          <w:rFonts w:ascii="Arial" w:hAnsi="Arial" w:cs="Arial"/>
+        </w:rPr>
+        <w:t>).</w:t>
       </w:r>
     </w:p>
     <w:p>
@@ -2961,7 +2997,37 @@
         <w:rPr>
           <w:rFonts w:ascii="Arial" w:hAnsi="Arial" w:cs="Arial"/>
         </w:rPr>
-        <w:t>Brightness rule: It is also generally observed that veins are darker than arteries (see left-hand image)</w:t>
+        <w:t xml:space="preserve">Brightness rule: It is also generally </w:t>
+      </w:r>
+      <w:r>
+        <w:rPr>
+          <w:rFonts w:ascii="Arial" w:hAnsi="Arial" w:cs="Arial"/>
+        </w:rPr>
+        <w:t>known</w:t>
+      </w:r>
+      <w:r>
+        <w:rPr>
+          <w:rFonts w:ascii="Arial" w:hAnsi="Arial" w:cs="Arial"/>
+        </w:rPr>
+        <w:t xml:space="preserve"> that veins </w:t>
+      </w:r>
+      <w:r>
+        <w:rPr>
+          <w:rFonts w:ascii="Arial" w:hAnsi="Arial" w:cs="Arial"/>
+        </w:rPr>
+        <w:t>appear</w:t>
+      </w:r>
+      <w:r>
+        <w:rPr>
+          <w:rFonts w:ascii="Arial" w:hAnsi="Arial" w:cs="Arial"/>
+        </w:rPr>
+        <w:t xml:space="preserve"> darker than arteries</w:t>
+      </w:r>
+      <w:r>
+        <w:rPr>
+          <w:rFonts w:ascii="Arial" w:hAnsi="Arial" w:cs="Arial"/>
+        </w:rPr>
+        <w:t>.</w:t>
       </w:r>
     </w:p>
     <w:p>
@@ -2979,7 +3045,49 @@
         <w:rPr>
           <w:rFonts w:ascii="Arial" w:hAnsi="Arial" w:cs="Arial"/>
         </w:rPr>
-        <w:t>Intersection/junction rule: It’s rare for arteries or veins to cross each other. If it appears that retinal vessels are intersecting (and forming at least a 4-ended junction), it’s very likely that an artery and vein are crossing (see right-hand image).</w:t>
+        <w:t xml:space="preserve">Intersection/junction rule: If it appears that retinal vessels are intersecting (and forming at least a 4-ended junction), it’s very likely that an artery and vein are crossing (see </w:t>
+      </w:r>
+      <w:r>
+        <w:rPr>
+          <w:rFonts w:ascii="Arial" w:hAnsi="Arial" w:cs="Arial"/>
+        </w:rPr>
+        <w:t>image above</w:t>
+      </w:r>
+      <w:r>
+        <w:rPr>
+          <w:rFonts w:ascii="Arial" w:hAnsi="Arial" w:cs="Arial"/>
+        </w:rPr>
+        <w:t>).</w:t>
+      </w:r>
+    </w:p>
+    <w:p>
+      <w:pPr>
+        <w:pStyle w:val="ListParagraph"/>
+        <w:numPr>
+          <w:ilvl w:val="1"/>
+          <w:numId w:val="6"/>
+        </w:numPr>
+        <w:rPr>
+          <w:rFonts w:ascii="Arial" w:hAnsi="Arial" w:cs="Arial"/>
+        </w:rPr>
+      </w:pPr>
+      <w:r>
+        <w:rPr>
+          <w:rFonts w:ascii="Arial" w:hAnsi="Arial" w:cs="Arial"/>
+        </w:rPr>
+        <w:t>Note that for any AV-crossings, the label “Overlap” (light blue) should be used to represent the fact that for those pixels both an artery and vein are present. This is important for feature measurement</w:t>
+      </w:r>
+      <w:r>
+        <w:rPr>
+          <w:rFonts w:ascii="Arial" w:hAnsi="Arial" w:cs="Arial"/>
+        </w:rPr>
+        <w:t xml:space="preserve"> to ensure veins and arteries are complete</w:t>
+      </w:r>
+      <w:r>
+        <w:rPr>
+          <w:rFonts w:ascii="Arial" w:hAnsi="Arial" w:cs="Arial"/>
+        </w:rPr>
+        <w:t>.</w:t>
       </w:r>
     </w:p>
     <w:p>
@@ -3036,31 +3144,13 @@
         <w:rPr>
           <w:rFonts w:ascii="Arial" w:hAnsi="Arial" w:cs="Arial"/>
         </w:rPr>
-        <w:t>you</w:t>
-      </w:r>
-      <w:r>
-        <w:rPr>
-          <w:rFonts w:ascii="Arial" w:hAnsi="Arial" w:cs="Arial"/>
-        </w:rPr>
-        <w:t>’</w:t>
-      </w:r>
-      <w:r>
-        <w:rPr>
-          <w:rFonts w:ascii="Arial" w:hAnsi="Arial" w:cs="Arial"/>
-        </w:rPr>
-        <w:t>r</w:t>
-      </w:r>
-      <w:r>
-        <w:rPr>
-          <w:rFonts w:ascii="Arial" w:hAnsi="Arial" w:cs="Arial"/>
-        </w:rPr>
-        <w:t>e</w:t>
-      </w:r>
-      <w:r>
-        <w:rPr>
-          <w:rFonts w:ascii="Arial" w:hAnsi="Arial" w:cs="Arial"/>
-        </w:rPr>
-        <w:t xml:space="preserve"> are happy with your annotation, </w:t>
+        <w:t>you’re</w:t>
+      </w:r>
+      <w:r>
+        <w:rPr>
+          <w:rFonts w:ascii="Arial" w:hAnsi="Arial" w:cs="Arial"/>
+        </w:rPr>
+        <w:t xml:space="preserve"> happy with your annotation, </w:t>
       </w:r>
       <w:r>
         <w:rPr>
@@ -3072,13 +3162,81 @@
         <w:rPr>
           <w:rFonts w:ascii="Arial" w:hAnsi="Arial" w:cs="Arial"/>
         </w:rPr>
-        <w:t xml:space="preserve"> into the “annotations” folder</w:t>
-      </w:r>
-      <w:r>
-        <w:rPr>
-          <w:rFonts w:ascii="Arial" w:hAnsi="Arial" w:cs="Arial"/>
-        </w:rPr>
-        <w:t xml:space="preserve"> by going to </w:t>
+        <w:t xml:space="preserve"> into </w:t>
+      </w:r>
+      <w:r>
+        <w:rPr>
+          <w:rFonts w:ascii="Arial" w:hAnsi="Arial" w:cs="Arial"/>
+        </w:rPr>
+        <w:t>an</w:t>
+      </w:r>
+      <w:r>
+        <w:rPr>
+          <w:rFonts w:ascii="Arial" w:hAnsi="Arial" w:cs="Arial"/>
+        </w:rPr>
+        <w:t xml:space="preserve"> “annotations” folder</w:t>
+      </w:r>
+      <w:r>
+        <w:rPr>
+          <w:rFonts w:ascii="Arial" w:hAnsi="Arial" w:cs="Arial"/>
+        </w:rPr>
+        <w:t xml:space="preserve"> </w:t>
+      </w:r>
+      <w:r>
+        <w:rPr>
+          <w:rFonts w:ascii="Arial" w:hAnsi="Arial" w:cs="Arial"/>
+        </w:rPr>
+        <w:t>within</w:t>
+      </w:r>
+      <w:r>
+        <w:rPr>
+          <w:rFonts w:ascii="Arial" w:hAnsi="Arial" w:cs="Arial"/>
+        </w:rPr>
+        <w:t xml:space="preserve"> the</w:t>
+      </w:r>
+      <w:r>
+        <w:rPr>
+          <w:rFonts w:ascii="Arial" w:hAnsi="Arial" w:cs="Arial"/>
+        </w:rPr>
+        <w:t xml:space="preserve"> overall </w:t>
+      </w:r>
+      <w:r>
+        <w:rPr>
+          <w:rFonts w:ascii="Arial" w:hAnsi="Arial" w:cs="Arial"/>
+        </w:rPr>
+        <w:t>output</w:t>
+      </w:r>
+      <w:r>
+        <w:rPr>
+          <w:rFonts w:ascii="Arial" w:hAnsi="Arial" w:cs="Arial"/>
+        </w:rPr>
+        <w:t xml:space="preserve"> folder</w:t>
+      </w:r>
+      <w:r>
+        <w:rPr>
+          <w:rFonts w:ascii="Arial" w:hAnsi="Arial" w:cs="Arial"/>
+        </w:rPr>
+        <w:t xml:space="preserve"> (i.e. whatever “</w:t>
+      </w:r>
+      <w:proofErr w:type="spellStart"/>
+      <w:r>
+        <w:rPr>
+          <w:rFonts w:ascii="Arial" w:hAnsi="Arial" w:cs="Arial"/>
+        </w:rPr>
+        <w:t>output_directory</w:t>
+      </w:r>
+      <w:proofErr w:type="spellEnd"/>
+      <w:r>
+        <w:rPr>
+          <w:rFonts w:ascii="Arial" w:hAnsi="Arial" w:cs="Arial"/>
+        </w:rPr>
+        <w:t xml:space="preserve">” is in the “config.txt” file) </w:t>
+      </w:r>
+      <w:r>
+        <w:rPr>
+          <w:rFonts w:ascii="Arial" w:hAnsi="Arial" w:cs="Arial"/>
+        </w:rPr>
+        <w:t xml:space="preserve">by going to </w:t>
       </w:r>
       <w:r>
         <w:rPr>
@@ -3106,39 +3264,97 @@
         <w:rPr>
           <w:rFonts w:ascii="Arial" w:hAnsi="Arial" w:cs="Arial"/>
         </w:rPr>
-        <w:t xml:space="preserve">and </w:t>
-      </w:r>
+        <w:t>and browsing to “{</w:t>
+      </w:r>
+      <w:proofErr w:type="spellStart"/>
+      <w:r>
+        <w:rPr>
+          <w:rFonts w:ascii="Arial" w:hAnsi="Arial" w:cs="Arial"/>
+        </w:rPr>
+        <w:t>output_directory</w:t>
+      </w:r>
+      <w:proofErr w:type="spellEnd"/>
+      <w:r>
+        <w:rPr>
+          <w:rFonts w:ascii="Arial" w:hAnsi="Arial" w:cs="Arial"/>
+        </w:rPr>
+        <w:t>}/annotations”</w:t>
+      </w:r>
+      <w:r>
+        <w:rPr>
+          <w:rFonts w:ascii="Arial" w:hAnsi="Arial" w:cs="Arial"/>
+        </w:rPr>
+        <w:t>.</w:t>
+      </w:r>
+      <w:r>
+        <w:rPr>
+          <w:rFonts w:ascii="Arial" w:hAnsi="Arial" w:cs="Arial"/>
+        </w:rPr>
+        <w:t xml:space="preserve"> File naming conventions</w:t>
+      </w:r>
+      <w:r>
+        <w:rPr>
+          <w:rFonts w:ascii="Arial" w:hAnsi="Arial" w:cs="Arial"/>
+        </w:rPr>
+        <w:t>:</w:t>
+      </w:r>
+    </w:p>
+    <w:p>
+      <w:pPr>
+        <w:pStyle w:val="ListParagraph"/>
+        <w:numPr>
+          <w:ilvl w:val="1"/>
+          <w:numId w:val="8"/>
+        </w:numPr>
+        <w:rPr>
+          <w:rFonts w:ascii="Arial" w:hAnsi="Arial" w:cs="Arial"/>
+        </w:rPr>
+      </w:pPr>
       <w:r>
         <w:rPr>
           <w:rFonts w:ascii="Arial" w:hAnsi="Arial" w:cs="Arial"/>
           <w:b/>
           <w:bCs/>
         </w:rPr>
-        <w:t>do not change the filename, and only change the file format</w:t>
-      </w:r>
+        <w:t>Add the postfix “_</w:t>
+      </w:r>
+      <w:proofErr w:type="spellStart"/>
       <w:r>
         <w:rPr>
           <w:rFonts w:ascii="Arial" w:hAnsi="Arial" w:cs="Arial"/>
           <w:b/>
           <w:bCs/>
         </w:rPr>
-        <w:t xml:space="preserve"> </w:t>
-      </w:r>
+        <w:t>binary_vessel</w:t>
+      </w:r>
+      <w:proofErr w:type="spellEnd"/>
       <w:r>
         <w:rPr>
           <w:rFonts w:ascii="Arial" w:hAnsi="Arial" w:cs="Arial"/>
           <w:b/>
           <w:bCs/>
         </w:rPr>
-        <w:t>from</w:t>
-      </w:r>
+        <w:t>” if editing the binary vessel segmentation mask</w:t>
+      </w:r>
+    </w:p>
+    <w:p>
+      <w:pPr>
+        <w:pStyle w:val="ListParagraph"/>
+        <w:numPr>
+          <w:ilvl w:val="1"/>
+          <w:numId w:val="8"/>
+        </w:numPr>
+        <w:rPr>
+          <w:rFonts w:ascii="Arial" w:hAnsi="Arial" w:cs="Arial"/>
+        </w:rPr>
+      </w:pPr>
       <w:r>
         <w:rPr>
           <w:rFonts w:ascii="Arial" w:hAnsi="Arial" w:cs="Arial"/>
           <w:b/>
           <w:bCs/>
         </w:rPr>
-        <w:t xml:space="preserve"> “.</w:t>
+        <w:t>Add the postfix “_</w:t>
       </w:r>
       <w:proofErr w:type="spellStart"/>
       <w:r>
@@ -3147,7 +3363,7 @@
           <w:b/>
           <w:bCs/>
         </w:rPr>
-        <w:t>png</w:t>
+        <w:t>artery_vein</w:t>
       </w:r>
       <w:proofErr w:type="spellEnd"/>
       <w:r>
@@ -3156,68 +3372,278 @@
           <w:b/>
           <w:bCs/>
         </w:rPr>
-        <w:t>”</w:t>
-      </w:r>
+        <w:t>” if editing the artery-vein segmentation mask</w:t>
+      </w:r>
+    </w:p>
+    <w:p>
+      <w:pPr>
+        <w:pStyle w:val="ListParagraph"/>
+        <w:numPr>
+          <w:ilvl w:val="1"/>
+          <w:numId w:val="8"/>
+        </w:numPr>
+        <w:rPr>
+          <w:rFonts w:ascii="Arial" w:hAnsi="Arial" w:cs="Arial"/>
+        </w:rPr>
+      </w:pPr>
       <w:r>
         <w:rPr>
           <w:rFonts w:ascii="Arial" w:hAnsi="Arial" w:cs="Arial"/>
           <w:b/>
           <w:bCs/>
         </w:rPr>
-        <w:t xml:space="preserve"> to </w:t>
-      </w:r>
-      <w:proofErr w:type="gramStart"/>
+        <w:t>Add the postfix “_</w:t>
+      </w:r>
+      <w:proofErr w:type="spellStart"/>
       <w:r>
         <w:rPr>
           <w:rFonts w:ascii="Arial" w:hAnsi="Arial" w:cs="Arial"/>
           <w:b/>
           <w:bCs/>
         </w:rPr>
-        <w:t>“.nii.gz</w:t>
-      </w:r>
-      <w:proofErr w:type="gramEnd"/>
-      <w:r>
-        <w:rPr>
-          <w:rFonts w:ascii="Arial" w:hAnsi="Arial" w:cs="Arial"/>
-        </w:rPr>
-        <w:t>”</w:t>
-      </w:r>
-      <w:r>
-        <w:rPr>
-          <w:rFonts w:ascii="Arial" w:hAnsi="Arial" w:cs="Arial"/>
-        </w:rPr>
-        <w:t xml:space="preserve">, saving the file format as </w:t>
-      </w:r>
-      <w:proofErr w:type="spellStart"/>
-      <w:r>
-        <w:rPr>
-          <w:rFonts w:ascii="Arial" w:hAnsi="Arial" w:cs="Arial"/>
-        </w:rPr>
-        <w:t>NiFTI</w:t>
+        <w:t>optic_disc</w:t>
       </w:r>
       <w:proofErr w:type="spellEnd"/>
-      <w:r>
-        <w:rPr>
-          <w:rFonts w:ascii="Arial" w:hAnsi="Arial" w:cs="Arial"/>
-        </w:rPr>
-        <w:t xml:space="preserve">. </w:t>
-      </w:r>
-    </w:p>
-    <w:p>
-      <w:pPr>
-        <w:pStyle w:val="ListParagraph"/>
-        <w:ind w:left="927"/>
-        <w:rPr>
-          <w:rFonts w:ascii="Arial" w:hAnsi="Arial" w:cs="Arial"/>
-        </w:rPr>
-      </w:pPr>
       <w:r>
         <w:rPr>
           <w:rFonts w:ascii="Arial" w:hAnsi="Arial" w:cs="Arial"/>
           <w:b/>
           <w:bCs/>
         </w:rPr>
-        <w:t>This is crucial for SLOctolyzer to identify a manual annotation</w:t>
+        <w:t>” if editing the optic disc/cup segmentation mask.</w:t>
+      </w:r>
+    </w:p>
+    <w:p>
+      <w:pPr>
+        <w:pStyle w:val="ListParagraph"/>
+        <w:numPr>
+          <w:ilvl w:val="1"/>
+          <w:numId w:val="8"/>
+        </w:numPr>
+        <w:rPr>
+          <w:rFonts w:ascii="Arial" w:hAnsi="Arial" w:cs="Arial"/>
+        </w:rPr>
+      </w:pPr>
+      <w:r>
+        <w:rPr>
+          <w:rFonts w:ascii="Arial" w:hAnsi="Arial" w:cs="Arial"/>
+          <w:b/>
+          <w:bCs/>
+        </w:rPr>
+        <w:t>Change</w:t>
+      </w:r>
+      <w:r>
+        <w:rPr>
+          <w:rFonts w:ascii="Arial" w:hAnsi="Arial" w:cs="Arial"/>
+          <w:b/>
+          <w:bCs/>
+        </w:rPr>
+        <w:t xml:space="preserve"> “.</w:t>
+      </w:r>
+      <w:proofErr w:type="spellStart"/>
+      <w:r>
+        <w:rPr>
+          <w:rFonts w:ascii="Arial" w:hAnsi="Arial" w:cs="Arial"/>
+          <w:b/>
+          <w:bCs/>
+        </w:rPr>
+        <w:t>png</w:t>
+      </w:r>
+      <w:proofErr w:type="spellEnd"/>
+      <w:r>
+        <w:rPr>
+          <w:rFonts w:ascii="Arial" w:hAnsi="Arial" w:cs="Arial"/>
+          <w:b/>
+          <w:bCs/>
+        </w:rPr>
+        <w:t xml:space="preserve">” to </w:t>
+      </w:r>
+      <w:proofErr w:type="gramStart"/>
+      <w:r>
+        <w:rPr>
+          <w:rFonts w:ascii="Arial" w:hAnsi="Arial" w:cs="Arial"/>
+          <w:b/>
+          <w:bCs/>
+        </w:rPr>
+        <w:t>“.nii.gz</w:t>
+      </w:r>
+      <w:proofErr w:type="gramEnd"/>
+      <w:r>
+        <w:rPr>
+          <w:rFonts w:ascii="Arial" w:hAnsi="Arial" w:cs="Arial"/>
+        </w:rPr>
+        <w:t xml:space="preserve">”, </w:t>
+      </w:r>
+      <w:r>
+        <w:rPr>
+          <w:rFonts w:ascii="Arial" w:hAnsi="Arial" w:cs="Arial"/>
+        </w:rPr>
+        <w:t>(</w:t>
+      </w:r>
+      <w:r>
+        <w:rPr>
+          <w:rFonts w:ascii="Arial" w:hAnsi="Arial" w:cs="Arial"/>
+        </w:rPr>
+        <w:t xml:space="preserve">saving the file format as </w:t>
+      </w:r>
+      <w:proofErr w:type="spellStart"/>
+      <w:r>
+        <w:rPr>
+          <w:rFonts w:ascii="Arial" w:hAnsi="Arial" w:cs="Arial"/>
+        </w:rPr>
+        <w:t>NiFTI</w:t>
+      </w:r>
+      <w:proofErr w:type="spellEnd"/>
+      <w:r>
+        <w:rPr>
+          <w:rFonts w:ascii="Arial" w:hAnsi="Arial" w:cs="Arial"/>
+        </w:rPr>
+        <w:t>)</w:t>
+      </w:r>
+    </w:p>
+    <w:p>
+      <w:pPr>
+        <w:pStyle w:val="ListParagraph"/>
+        <w:ind w:left="2007"/>
+        <w:rPr>
+          <w:rFonts w:ascii="Arial" w:hAnsi="Arial" w:cs="Arial"/>
+        </w:rPr>
+      </w:pPr>
+    </w:p>
+    <w:p>
+      <w:pPr>
+        <w:pStyle w:val="ListParagraph"/>
+        <w:ind w:left="927"/>
+        <w:rPr>
+          <w:rFonts w:ascii="Arial" w:hAnsi="Arial" w:cs="Arial"/>
+        </w:rPr>
+      </w:pPr>
+      <w:r>
+        <w:rPr>
+          <w:rFonts w:ascii="Arial" w:hAnsi="Arial" w:cs="Arial"/>
+        </w:rPr>
+        <w:lastRenderedPageBreak/>
+        <w:t xml:space="preserve">For example, </w:t>
+      </w:r>
+      <w:r>
+        <w:rPr>
+          <w:rFonts w:ascii="Arial" w:hAnsi="Arial" w:cs="Arial"/>
+        </w:rPr>
+        <w:t xml:space="preserve">if you edited the artery-vein segmentation mask for the file </w:t>
+      </w:r>
+      <w:r>
+        <w:rPr>
+          <w:rFonts w:ascii="Arial" w:hAnsi="Arial" w:cs="Arial"/>
+        </w:rPr>
+        <w:t>“</w:t>
+      </w:r>
+      <w:r>
+        <w:rPr>
+          <w:rFonts w:ascii="Arial" w:hAnsi="Arial" w:cs="Arial"/>
+        </w:rPr>
+        <w:t>example</w:t>
+      </w:r>
+      <w:r>
+        <w:rPr>
+          <w:rFonts w:ascii="Arial" w:hAnsi="Arial" w:cs="Arial"/>
+        </w:rPr>
+        <w:t>.png</w:t>
+      </w:r>
+      <w:r>
+        <w:rPr>
+          <w:rFonts w:ascii="Arial" w:hAnsi="Arial" w:cs="Arial"/>
+        </w:rPr>
+        <w:t>”</w:t>
+      </w:r>
+      <w:r>
+        <w:rPr>
+          <w:rFonts w:ascii="Arial" w:hAnsi="Arial" w:cs="Arial"/>
+        </w:rPr>
+        <w:t>, you would save this out as “</w:t>
+      </w:r>
+      <w:r>
+        <w:rPr>
+          <w:rFonts w:ascii="Arial" w:hAnsi="Arial" w:cs="Arial"/>
+        </w:rPr>
+        <w:t>example</w:t>
+      </w:r>
+      <w:r>
+        <w:rPr>
+          <w:rFonts w:ascii="Arial" w:hAnsi="Arial" w:cs="Arial"/>
+        </w:rPr>
+        <w:t>_artery_vein.nii.gz” in the “{</w:t>
+      </w:r>
+      <w:proofErr w:type="spellStart"/>
+      <w:r>
+        <w:rPr>
+          <w:rFonts w:ascii="Arial" w:hAnsi="Arial" w:cs="Arial"/>
+        </w:rPr>
+        <w:t>output_directory</w:t>
+      </w:r>
+      <w:proofErr w:type="spellEnd"/>
+      <w:r>
+        <w:rPr>
+          <w:rFonts w:ascii="Arial" w:hAnsi="Arial" w:cs="Arial"/>
+        </w:rPr>
+        <w:t>}/annotations” folder.</w:t>
+      </w:r>
+      <w:r>
+        <w:rPr>
+          <w:rFonts w:ascii="Arial" w:hAnsi="Arial" w:cs="Arial"/>
+          <w:b/>
+          <w:bCs/>
+        </w:rPr>
+        <w:br/>
+      </w:r>
+      <w:r>
+        <w:rPr>
+          <w:rFonts w:ascii="Arial" w:hAnsi="Arial" w:cs="Arial"/>
+          <w:b/>
+          <w:bCs/>
+        </w:rPr>
+        <w:t xml:space="preserve">This is crucial for </w:t>
+      </w:r>
+      <w:proofErr w:type="spellStart"/>
+      <w:r>
+        <w:rPr>
+          <w:rFonts w:ascii="Arial" w:hAnsi="Arial" w:cs="Arial"/>
+          <w:b/>
+          <w:bCs/>
+        </w:rPr>
+        <w:t>AutoMorphalyzer</w:t>
+      </w:r>
+      <w:proofErr w:type="spellEnd"/>
+      <w:r>
+        <w:rPr>
+          <w:rFonts w:ascii="Arial" w:hAnsi="Arial" w:cs="Arial"/>
+          <w:b/>
+          <w:bCs/>
+        </w:rPr>
+        <w:t xml:space="preserve"> to identify a</w:t>
+      </w:r>
+      <w:r>
+        <w:rPr>
+          <w:rFonts w:ascii="Arial" w:hAnsi="Arial" w:cs="Arial"/>
+          <w:b/>
+          <w:bCs/>
+        </w:rPr>
+        <w:t>n artery-vein</w:t>
+      </w:r>
+      <w:r>
+        <w:rPr>
+          <w:rFonts w:ascii="Arial" w:hAnsi="Arial" w:cs="Arial"/>
+          <w:b/>
+          <w:bCs/>
+        </w:rPr>
+        <w:t xml:space="preserve"> manual annotation</w:t>
+      </w:r>
+      <w:r>
+        <w:rPr>
+          <w:rFonts w:ascii="Arial" w:hAnsi="Arial" w:cs="Arial"/>
+          <w:b/>
+          <w:bCs/>
+        </w:rPr>
+        <w:t xml:space="preserve"> for this “example.png”</w:t>
       </w:r>
       <w:r>
         <w:rPr>
@@ -3342,7 +3768,19 @@
         <w:rPr>
           <w:rFonts w:ascii="Arial" w:hAnsi="Arial" w:cs="Arial"/>
         </w:rPr>
-        <w:t xml:space="preserve">Close the ITK-Snap window with the SLO and newly generated segmentation map </w:t>
+        <w:t xml:space="preserve">Close the ITK-Snap window with the </w:t>
+      </w:r>
+      <w:r>
+        <w:rPr>
+          <w:rFonts w:ascii="Arial" w:hAnsi="Arial" w:cs="Arial"/>
+        </w:rPr>
+        <w:t>CFP</w:t>
+      </w:r>
+      <w:r>
+        <w:rPr>
+          <w:rFonts w:ascii="Arial" w:hAnsi="Arial" w:cs="Arial"/>
+        </w:rPr>
+        <w:t xml:space="preserve"> and newly generated segmentation map </w:t>
       </w:r>
       <w:r>
         <w:rPr>
@@ -3350,7 +3788,25 @@
           <w:b/>
           <w:bCs/>
         </w:rPr>
-        <w:t>before re-running OCTolyzer.</w:t>
+        <w:t xml:space="preserve">before re-running </w:t>
+      </w:r>
+      <w:proofErr w:type="spellStart"/>
+      <w:r>
+        <w:rPr>
+          <w:rFonts w:ascii="Arial" w:hAnsi="Arial" w:cs="Arial"/>
+          <w:b/>
+          <w:bCs/>
+        </w:rPr>
+        <w:t>AutoMorphalyzer</w:t>
+      </w:r>
+      <w:proofErr w:type="spellEnd"/>
+      <w:r>
+        <w:rPr>
+          <w:rFonts w:ascii="Arial" w:hAnsi="Arial" w:cs="Arial"/>
+          <w:b/>
+          <w:bCs/>
+        </w:rPr>
+        <w:t>.</w:t>
       </w:r>
     </w:p>
     <w:sectPr>

</xml_diff>

<commit_message>
Create annotations directory for end-user automatically with README inside
</commit_message>
<xml_diff>
--- a/manual_annotations/ITKSnap_Annotation_Instructions.docx
+++ b/manual_annotations/ITKSnap_Annotation_Instructions.docx
@@ -541,6 +541,15 @@
     <w:p>
       <w:pPr>
         <w:pStyle w:val="ListParagraph"/>
+        <w:jc w:val="both"/>
+        <w:rPr>
+          <w:rFonts w:ascii="Arial" w:hAnsi="Arial" w:cs="Arial"/>
+        </w:rPr>
+      </w:pPr>
+    </w:p>
+    <w:p>
+      <w:pPr>
+        <w:pStyle w:val="ListParagraph"/>
         <w:numPr>
           <w:ilvl w:val="0"/>
           <w:numId w:val="2"/>
@@ -610,8 +619,30 @@
         <w:rPr>
           <w:rFonts w:ascii="Arial" w:hAnsi="Arial" w:cs="Arial"/>
         </w:rPr>
-        <w:t>If the image is not already shown in RGB mode (grayscale and low contrast), go to Tools &gt; Layer Inspector and under the General tab select RGB Display in the Display Mode drop-down list.</w:t>
-      </w:r>
+        <w:t>If the image is not already shown in RGB mode (</w:t>
+      </w:r>
+      <w:r>
+        <w:rPr>
+          <w:rFonts w:ascii="Arial" w:hAnsi="Arial" w:cs="Arial"/>
+        </w:rPr>
+        <w:t xml:space="preserve">it may appear by default as </w:t>
+      </w:r>
+      <w:r>
+        <w:rPr>
+          <w:rFonts w:ascii="Arial" w:hAnsi="Arial" w:cs="Arial"/>
+        </w:rPr>
+        <w:t>grayscale and low contrast), go to Tools &gt; Layer Inspector and under the General tab select RGB Display in the Display Mode drop-down list.</w:t>
+      </w:r>
+    </w:p>
+    <w:p>
+      <w:pPr>
+        <w:pStyle w:val="ListParagraph"/>
+        <w:ind w:left="1440"/>
+        <w:jc w:val="both"/>
+        <w:rPr>
+          <w:rFonts w:ascii="Arial" w:hAnsi="Arial" w:cs="Arial"/>
+        </w:rPr>
+      </w:pPr>
     </w:p>
     <w:p>
       <w:pPr>
@@ -635,6 +666,15 @@
     <w:p>
       <w:pPr>
         <w:pStyle w:val="ListParagraph"/>
+        <w:jc w:val="both"/>
+        <w:rPr>
+          <w:rFonts w:ascii="Arial" w:hAnsi="Arial" w:cs="Arial"/>
+        </w:rPr>
+      </w:pPr>
+    </w:p>
+    <w:p>
+      <w:pPr>
+        <w:pStyle w:val="ListParagraph"/>
         <w:numPr>
           <w:ilvl w:val="0"/>
           <w:numId w:val="2"/>
@@ -654,13 +694,77 @@
         <w:rPr>
           <w:rFonts w:ascii="Arial" w:hAnsi="Arial" w:cs="Arial"/>
         </w:rPr>
-        <w:t xml:space="preserve">. Click Segmentation &gt; Import Label Descriptions and select browse to navigate to a text file </w:t>
-      </w:r>
-      <w:r>
-        <w:rPr>
-          <w:rFonts w:ascii="Arial" w:hAnsi="Arial" w:cs="Arial"/>
-        </w:rPr>
-        <w:t>whose name begin with</w:t>
+        <w:t xml:space="preserve">. Click Segmentation &gt; Import Label Descriptions and select browse to navigate to </w:t>
+      </w:r>
+      <w:r>
+        <w:rPr>
+          <w:rFonts w:ascii="Arial" w:hAnsi="Arial" w:cs="Arial"/>
+        </w:rPr>
+        <w:t xml:space="preserve">the </w:t>
+      </w:r>
+      <w:proofErr w:type="spellStart"/>
+      <w:r>
+        <w:rPr>
+          <w:rFonts w:ascii="Arial" w:hAnsi="Arial" w:cs="Arial"/>
+        </w:rPr>
+        <w:t>AutoMorphalyzer</w:t>
+      </w:r>
+      <w:proofErr w:type="spellEnd"/>
+      <w:r>
+        <w:rPr>
+          <w:rFonts w:ascii="Arial" w:hAnsi="Arial" w:cs="Arial"/>
+        </w:rPr>
+        <w:t>/</w:t>
+      </w:r>
+      <w:proofErr w:type="spellStart"/>
+      <w:r>
+        <w:rPr>
+          <w:rFonts w:ascii="Arial" w:hAnsi="Arial" w:cs="Arial"/>
+        </w:rPr>
+        <w:t>manual_annotations</w:t>
+      </w:r>
+      <w:proofErr w:type="spellEnd"/>
+      <w:r>
+        <w:rPr>
+          <w:rFonts w:ascii="Arial" w:hAnsi="Arial" w:cs="Arial"/>
+        </w:rPr>
+        <w:t xml:space="preserve"> folder where you will find three</w:t>
+      </w:r>
+      <w:r>
+        <w:rPr>
+          <w:rFonts w:ascii="Arial" w:hAnsi="Arial" w:cs="Arial"/>
+        </w:rPr>
+        <w:t xml:space="preserve"> text file</w:t>
+      </w:r>
+      <w:r>
+        <w:rPr>
+          <w:rFonts w:ascii="Arial" w:hAnsi="Arial" w:cs="Arial"/>
+        </w:rPr>
+        <w:t>s</w:t>
+      </w:r>
+      <w:r>
+        <w:rPr>
+          <w:rFonts w:ascii="Arial" w:hAnsi="Arial" w:cs="Arial"/>
+        </w:rPr>
+        <w:t xml:space="preserve"> </w:t>
+      </w:r>
+      <w:r>
+        <w:rPr>
+          <w:rFonts w:ascii="Arial" w:hAnsi="Arial" w:cs="Arial"/>
+        </w:rPr>
+        <w:t>whose name</w:t>
+      </w:r>
+      <w:r>
+        <w:rPr>
+          <w:rFonts w:ascii="Arial" w:hAnsi="Arial" w:cs="Arial"/>
+        </w:rPr>
+        <w:t>s</w:t>
+      </w:r>
+      <w:r>
+        <w:rPr>
+          <w:rFonts w:ascii="Arial" w:hAnsi="Arial" w:cs="Arial"/>
+        </w:rPr>
+        <w:t xml:space="preserve"> begin with</w:t>
       </w:r>
       <w:r>
         <w:rPr>
@@ -682,7 +786,7 @@
         <w:rPr>
           <w:rFonts w:ascii="Arial" w:hAnsi="Arial" w:cs="Arial"/>
         </w:rPr>
-        <w:t>.</w:t>
+        <w:t>:</w:t>
       </w:r>
     </w:p>
     <w:p>
@@ -820,7 +924,7 @@
     </w:p>
     <w:p>
       <w:pPr>
-        <w:ind w:firstLine="720"/>
+        <w:ind w:left="720"/>
         <w:jc w:val="both"/>
         <w:rPr>
           <w:rFonts w:ascii="Arial" w:hAnsi="Arial" w:cs="Arial"/>
@@ -836,7 +940,13 @@
         <w:rPr>
           <w:rFonts w:ascii="Arial" w:hAnsi="Arial" w:cs="Arial"/>
         </w:rPr>
-        <w:t xml:space="preserve"> will</w:t>
+        <w:t xml:space="preserve"> </w:t>
+      </w:r>
+      <w:r>
+        <w:rPr>
+          <w:rFonts w:ascii="Arial" w:hAnsi="Arial" w:cs="Arial"/>
+        </w:rPr>
+        <w:t>should</w:t>
       </w:r>
       <w:r>
         <w:rPr>
@@ -860,7 +970,19 @@
         <w:rPr>
           <w:rFonts w:ascii="Arial" w:hAnsi="Arial" w:cs="Arial"/>
         </w:rPr>
-        <w:t xml:space="preserve"> as a text file. Click Ok.</w:t>
+        <w:t xml:space="preserve"> as a text file</w:t>
+      </w:r>
+      <w:r>
+        <w:rPr>
+          <w:rFonts w:ascii="Arial" w:hAnsi="Arial" w:cs="Arial"/>
+        </w:rPr>
+        <w:t xml:space="preserve"> (if not, select Text File in the File Format drop-down list). </w:t>
+      </w:r>
+      <w:r>
+        <w:rPr>
+          <w:rFonts w:ascii="Arial" w:hAnsi="Arial" w:cs="Arial"/>
+        </w:rPr>
+        <w:t>Click Ok.</w:t>
       </w:r>
     </w:p>
     <w:p>
@@ -1020,6 +1142,7 @@
         <w:rPr>
           <w:rFonts w:ascii="Arial" w:hAnsi="Arial" w:cs="Arial"/>
         </w:rPr>
+        <w:lastRenderedPageBreak/>
         <w:t xml:space="preserve">For </w:t>
       </w:r>
       <w:r>
@@ -1144,6 +1267,15 @@
     </w:p>
     <w:p>
       <w:pPr>
+        <w:ind w:left="720"/>
+        <w:jc w:val="both"/>
+        <w:rPr>
+          <w:rFonts w:ascii="Arial" w:hAnsi="Arial" w:cs="Arial"/>
+        </w:rPr>
+      </w:pPr>
+    </w:p>
+    <w:p>
+      <w:pPr>
         <w:pStyle w:val="ListParagraph"/>
         <w:numPr>
           <w:ilvl w:val="0"/>
@@ -1159,7 +1291,6 @@
           <w:rFonts w:ascii="Arial" w:hAnsi="Arial" w:cs="Arial"/>
           <w:noProof/>
         </w:rPr>
-        <w:lastRenderedPageBreak/>
         <mc:AlternateContent>
           <mc:Choice Requires="wps">
             <w:drawing>
@@ -1246,16 +1377,111 @@
       <w:r>
         <w:rPr>
           <w:rFonts w:ascii="Arial" w:hAnsi="Arial" w:cs="Arial"/>
+        </w:rPr>
+        <w:t>Your window should look something like below</w:t>
+      </w:r>
+      <w:r>
+        <w:rPr>
+          <w:rFonts w:ascii="Arial" w:hAnsi="Arial" w:cs="Arial"/>
+        </w:rPr>
+        <w:t xml:space="preserve"> (if correcting the AVOD segmentation map)</w:t>
+      </w:r>
+      <w:r>
+        <w:rPr>
+          <w:rFonts w:ascii="Arial" w:hAnsi="Arial" w:cs="Arial"/>
+        </w:rPr>
+        <w:t>.</w:t>
+      </w:r>
+      <w:r>
+        <w:rPr>
           <w:noProof/>
         </w:rPr>
         <w:drawing>
-          <wp:anchor distT="0" distB="0" distL="114300" distR="114300" simplePos="0" relativeHeight="251759615" behindDoc="1" locked="0" layoutInCell="1" allowOverlap="1" wp14:anchorId="59DCBBEA" wp14:editId="716CBD05">
+          <wp:anchor distT="0" distB="0" distL="114300" distR="114300" simplePos="0" relativeHeight="251774976" behindDoc="1" locked="0" layoutInCell="1" allowOverlap="1" wp14:anchorId="375D80C3" wp14:editId="4A997FF9">
             <wp:simplePos x="0" y="0"/>
             <wp:positionH relativeFrom="column">
-              <wp:posOffset>5080</wp:posOffset>
+              <wp:posOffset>4609063</wp:posOffset>
             </wp:positionH>
             <wp:positionV relativeFrom="paragraph">
-              <wp:posOffset>499110</wp:posOffset>
+              <wp:posOffset>228995</wp:posOffset>
+            </wp:positionV>
+            <wp:extent cx="1970154" cy="2020791"/>
+            <wp:effectExtent l="0" t="0" r="0" b="0"/>
+            <wp:wrapTight wrapText="bothSides">
+              <wp:wrapPolygon edited="0">
+                <wp:start x="0" y="0"/>
+                <wp:lineTo x="0" y="21451"/>
+                <wp:lineTo x="21447" y="21451"/>
+                <wp:lineTo x="21447" y="0"/>
+                <wp:lineTo x="0" y="0"/>
+              </wp:wrapPolygon>
+            </wp:wrapTight>
+            <wp:docPr id="594802939" name="Picture 1" descr="A screenshot of a computer&#10;&#10;AI-generated content may be incorrect."/>
+            <wp:cNvGraphicFramePr>
+              <a:graphicFrameLocks xmlns:a="http://schemas.openxmlformats.org/drawingml/2006/main" noChangeAspect="1"/>
+            </wp:cNvGraphicFramePr>
+            <a:graphic xmlns:a="http://schemas.openxmlformats.org/drawingml/2006/main">
+              <a:graphicData uri="http://schemas.openxmlformats.org/drawingml/2006/picture">
+                <pic:pic xmlns:pic="http://schemas.openxmlformats.org/drawingml/2006/picture">
+                  <pic:nvPicPr>
+                    <pic:cNvPr id="594802939" name="Picture 1" descr="A screenshot of a computer&#10;&#10;AI-generated content may be incorrect."/>
+                    <pic:cNvPicPr/>
+                  </pic:nvPicPr>
+                  <pic:blipFill>
+                    <a:blip r:embed="rId11" cstate="print">
+                      <a:extLst>
+                        <a:ext uri="{28A0092B-C50C-407E-A947-70E740481C1C}">
+                          <a14:useLocalDpi xmlns:a14="http://schemas.microsoft.com/office/drawing/2010/main" val="0"/>
+                        </a:ext>
+                      </a:extLst>
+                    </a:blip>
+                    <a:stretch>
+                      <a:fillRect/>
+                    </a:stretch>
+                  </pic:blipFill>
+                  <pic:spPr>
+                    <a:xfrm>
+                      <a:off x="0" y="0"/>
+                      <a:ext cx="1970154" cy="2020791"/>
+                    </a:xfrm>
+                    <a:prstGeom prst="rect">
+                      <a:avLst/>
+                    </a:prstGeom>
+                  </pic:spPr>
+                </pic:pic>
+              </a:graphicData>
+            </a:graphic>
+            <wp14:sizeRelH relativeFrom="page">
+              <wp14:pctWidth>0</wp14:pctWidth>
+            </wp14:sizeRelH>
+            <wp14:sizeRelV relativeFrom="page">
+              <wp14:pctHeight>0</wp14:pctHeight>
+            </wp14:sizeRelV>
+          </wp:anchor>
+        </w:drawing>
+      </w:r>
+    </w:p>
+    <w:p>
+      <w:pPr>
+        <w:jc w:val="both"/>
+        <w:rPr>
+          <w:rFonts w:ascii="Arial" w:hAnsi="Arial" w:cs="Arial"/>
+          <w:noProof/>
+        </w:rPr>
+      </w:pPr>
+      <w:r>
+        <w:rPr>
+          <w:rFonts w:ascii="Arial" w:hAnsi="Arial" w:cs="Arial"/>
+          <w:noProof/>
+        </w:rPr>
+        <w:drawing>
+          <wp:anchor distT="0" distB="0" distL="114300" distR="114300" simplePos="0" relativeHeight="251759615" behindDoc="1" locked="0" layoutInCell="1" allowOverlap="1" wp14:anchorId="59DCBBEA" wp14:editId="63B9A3A6">
+            <wp:simplePos x="0" y="0"/>
+            <wp:positionH relativeFrom="column">
+              <wp:posOffset>14605</wp:posOffset>
+            </wp:positionH>
+            <wp:positionV relativeFrom="paragraph">
+              <wp:posOffset>223741</wp:posOffset>
             </wp:positionV>
             <wp:extent cx="6645910" cy="5130165"/>
             <wp:effectExtent l="0" t="0" r="0" b="635"/>
@@ -1280,7 +1506,7 @@
                     <pic:cNvPicPr/>
                   </pic:nvPicPr>
                   <pic:blipFill rotWithShape="1">
-                    <a:blip r:embed="rId11" cstate="print">
+                    <a:blip r:embed="rId12" cstate="print">
                       <a:extLst>
                         <a:ext uri="{28A0092B-C50C-407E-A947-70E740481C1C}">
                           <a14:useLocalDpi xmlns:a14="http://schemas.microsoft.com/office/drawing/2010/main" val="0"/>
@@ -1319,100 +1545,6 @@
           </wp:anchor>
         </w:drawing>
       </w:r>
-      <w:r>
-        <w:rPr>
-          <w:rFonts w:ascii="Arial" w:hAnsi="Arial" w:cs="Arial"/>
-        </w:rPr>
-        <w:t>Your window should look something like below</w:t>
-      </w:r>
-      <w:r>
-        <w:rPr>
-          <w:rFonts w:ascii="Arial" w:hAnsi="Arial" w:cs="Arial"/>
-        </w:rPr>
-        <w:t xml:space="preserve"> (if correcting the AVOD segmentation map)</w:t>
-      </w:r>
-      <w:r>
-        <w:rPr>
-          <w:rFonts w:ascii="Arial" w:hAnsi="Arial" w:cs="Arial"/>
-        </w:rPr>
-        <w:t>.</w:t>
-      </w:r>
-      <w:r>
-        <w:rPr>
-          <w:noProof/>
-        </w:rPr>
-        <w:drawing>
-          <wp:anchor distT="0" distB="0" distL="114300" distR="114300" simplePos="0" relativeHeight="251774976" behindDoc="1" locked="0" layoutInCell="1" allowOverlap="1" wp14:anchorId="375D80C3" wp14:editId="4A997FF9">
-            <wp:simplePos x="0" y="0"/>
-            <wp:positionH relativeFrom="column">
-              <wp:posOffset>4609063</wp:posOffset>
-            </wp:positionH>
-            <wp:positionV relativeFrom="paragraph">
-              <wp:posOffset>228995</wp:posOffset>
-            </wp:positionV>
-            <wp:extent cx="1970154" cy="2020791"/>
-            <wp:effectExtent l="0" t="0" r="0" b="0"/>
-            <wp:wrapTight wrapText="bothSides">
-              <wp:wrapPolygon edited="0">
-                <wp:start x="0" y="0"/>
-                <wp:lineTo x="0" y="21451"/>
-                <wp:lineTo x="21447" y="21451"/>
-                <wp:lineTo x="21447" y="0"/>
-                <wp:lineTo x="0" y="0"/>
-              </wp:wrapPolygon>
-            </wp:wrapTight>
-            <wp:docPr id="594802939" name="Picture 1" descr="A screenshot of a computer&#10;&#10;AI-generated content may be incorrect."/>
-            <wp:cNvGraphicFramePr>
-              <a:graphicFrameLocks xmlns:a="http://schemas.openxmlformats.org/drawingml/2006/main" noChangeAspect="1"/>
-            </wp:cNvGraphicFramePr>
-            <a:graphic xmlns:a="http://schemas.openxmlformats.org/drawingml/2006/main">
-              <a:graphicData uri="http://schemas.openxmlformats.org/drawingml/2006/picture">
-                <pic:pic xmlns:pic="http://schemas.openxmlformats.org/drawingml/2006/picture">
-                  <pic:nvPicPr>
-                    <pic:cNvPr id="594802939" name="Picture 1" descr="A screenshot of a computer&#10;&#10;AI-generated content may be incorrect."/>
-                    <pic:cNvPicPr/>
-                  </pic:nvPicPr>
-                  <pic:blipFill>
-                    <a:blip r:embed="rId12" cstate="print">
-                      <a:extLst>
-                        <a:ext uri="{28A0092B-C50C-407E-A947-70E740481C1C}">
-                          <a14:useLocalDpi xmlns:a14="http://schemas.microsoft.com/office/drawing/2010/main" val="0"/>
-                        </a:ext>
-                      </a:extLst>
-                    </a:blip>
-                    <a:stretch>
-                      <a:fillRect/>
-                    </a:stretch>
-                  </pic:blipFill>
-                  <pic:spPr>
-                    <a:xfrm>
-                      <a:off x="0" y="0"/>
-                      <a:ext cx="1970154" cy="2020791"/>
-                    </a:xfrm>
-                    <a:prstGeom prst="rect">
-                      <a:avLst/>
-                    </a:prstGeom>
-                  </pic:spPr>
-                </pic:pic>
-              </a:graphicData>
-            </a:graphic>
-            <wp14:sizeRelH relativeFrom="page">
-              <wp14:pctWidth>0</wp14:pctWidth>
-            </wp14:sizeRelH>
-            <wp14:sizeRelV relativeFrom="page">
-              <wp14:pctHeight>0</wp14:pctHeight>
-            </wp14:sizeRelV>
-          </wp:anchor>
-        </w:drawing>
-      </w:r>
-    </w:p>
-    <w:p>
-      <w:pPr>
-        <w:jc w:val="both"/>
-        <w:rPr>
-          <w:rFonts w:ascii="Arial" w:hAnsi="Arial" w:cs="Arial"/>
-        </w:rPr>
-      </w:pPr>
       <w:r>
         <w:rPr>
           <w:rFonts w:ascii="Arial" w:hAnsi="Arial" w:cs="Arial"/>
@@ -2003,6 +2135,14 @@
     </w:p>
     <w:p>
       <w:pPr>
+        <w:jc w:val="both"/>
+        <w:rPr>
+          <w:rFonts w:ascii="Arial" w:hAnsi="Arial" w:cs="Arial"/>
+        </w:rPr>
+      </w:pPr>
+    </w:p>
+    <w:p>
+      <w:pPr>
         <w:pStyle w:val="Heading2"/>
         <w:numPr>
           <w:ilvl w:val="0"/>
@@ -2043,6 +2183,12 @@
         </w:rPr>
         <w:t>Note, on this toolbar there is also an opacity option to change the transparency of the labelling which can be helpful for manual segmentation. Use your mouse scroll to toggle quickly between opacity levels.</w:t>
       </w:r>
+      <w:r>
+        <w:rPr>
+          <w:rFonts w:ascii="Arial" w:hAnsi="Arial" w:cs="Arial"/>
+        </w:rPr>
+        <w:br/>
+      </w:r>
     </w:p>
     <w:p>
       <w:pPr>
@@ -2082,6 +2228,12 @@
         </w:rPr>
         <w:t>.</w:t>
       </w:r>
+      <w:r>
+        <w:rPr>
+          <w:rFonts w:ascii="Arial" w:hAnsi="Arial" w:cs="Arial"/>
+        </w:rPr>
+        <w:br/>
+      </w:r>
     </w:p>
     <w:p>
       <w:pPr>
@@ -2107,6 +2259,24 @@
         </w:rPr>
         <w:t xml:space="preserve"> on the Main Toolbar</w:t>
       </w:r>
+    </w:p>
+    <w:p>
+      <w:pPr>
+        <w:pStyle w:val="ListParagraph"/>
+        <w:jc w:val="both"/>
+        <w:rPr>
+          <w:rFonts w:ascii="Arial" w:hAnsi="Arial" w:cs="Arial"/>
+        </w:rPr>
+      </w:pPr>
+    </w:p>
+    <w:p>
+      <w:pPr>
+        <w:pStyle w:val="ListParagraph"/>
+        <w:jc w:val="both"/>
+        <w:rPr>
+          <w:rFonts w:ascii="Arial" w:hAnsi="Arial" w:cs="Arial"/>
+        </w:rPr>
+      </w:pPr>
     </w:p>
     <w:p>
       <w:pPr>
@@ -2138,6 +2308,7 @@
           <w:rFonts w:ascii="Arial" w:hAnsi="Arial" w:cs="Arial"/>
           <w:color w:val="auto"/>
         </w:rPr>
+        <w:lastRenderedPageBreak/>
         <w:t>Segmentation</w:t>
       </w:r>
     </w:p>
@@ -2398,7 +2569,6 @@
         <w:rPr>
           <w:rFonts w:ascii="Arial" w:hAnsi="Arial" w:cs="Arial"/>
         </w:rPr>
-        <w:lastRenderedPageBreak/>
         <w:t xml:space="preserve">If you over-annotate, you can select “Clear Label” as the active label and “Optic Disc” as the label to Paint Over. This prevents you from rubbing out any </w:t>
       </w:r>
       <w:r>
@@ -3290,7 +3460,25 @@
         <w:rPr>
           <w:rFonts w:ascii="Arial" w:hAnsi="Arial" w:cs="Arial"/>
         </w:rPr>
-        <w:t xml:space="preserve"> File naming conventions</w:t>
+        <w:t xml:space="preserve"> You may need to create this folder manually.</w:t>
+      </w:r>
+      <w:r>
+        <w:rPr>
+          <w:rFonts w:ascii="Arial" w:hAnsi="Arial" w:cs="Arial"/>
+        </w:rPr>
+        <w:t xml:space="preserve"> </w:t>
+      </w:r>
+      <w:r>
+        <w:rPr>
+          <w:rFonts w:ascii="Arial" w:hAnsi="Arial" w:cs="Arial"/>
+        </w:rPr>
+        <w:t>See below for file</w:t>
+      </w:r>
+      <w:r>
+        <w:rPr>
+          <w:rFonts w:ascii="Arial" w:hAnsi="Arial" w:cs="Arial"/>
+        </w:rPr>
+        <w:t xml:space="preserve"> naming conventions</w:t>
       </w:r>
       <w:r>
         <w:rPr>
@@ -3522,7 +3710,6 @@
         <w:rPr>
           <w:rFonts w:ascii="Arial" w:hAnsi="Arial" w:cs="Arial"/>
         </w:rPr>
-        <w:lastRenderedPageBreak/>
         <w:t xml:space="preserve">For example, </w:t>
       </w:r>
       <w:r>
@@ -3807,6 +3994,49 @@
           <w:bCs/>
         </w:rPr>
         <w:t>.</w:t>
+      </w:r>
+    </w:p>
+    <w:p>
+      <w:pPr>
+        <w:pStyle w:val="ListParagraph"/>
+        <w:rPr>
+          <w:rFonts w:ascii="Arial" w:hAnsi="Arial" w:cs="Arial"/>
+        </w:rPr>
+      </w:pPr>
+    </w:p>
+    <w:p>
+      <w:pPr>
+        <w:rPr>
+          <w:rFonts w:ascii="Arial" w:hAnsi="Arial" w:cs="Arial"/>
+        </w:rPr>
+      </w:pPr>
+      <w:r>
+        <w:rPr>
+          <w:rFonts w:ascii="Arial" w:hAnsi="Arial" w:cs="Arial"/>
+          <w:b/>
+          <w:bCs/>
+        </w:rPr>
+        <w:t xml:space="preserve">Note: </w:t>
+      </w:r>
+      <w:r>
+        <w:rPr>
+          <w:rFonts w:ascii="Arial" w:hAnsi="Arial" w:cs="Arial"/>
+        </w:rPr>
+        <w:t xml:space="preserve">When you run </w:t>
+      </w:r>
+      <w:proofErr w:type="spellStart"/>
+      <w:r>
+        <w:rPr>
+          <w:rFonts w:ascii="Arial" w:hAnsi="Arial" w:cs="Arial"/>
+        </w:rPr>
+        <w:t>AutoMorphalyzer</w:t>
+      </w:r>
+      <w:proofErr w:type="spellEnd"/>
+      <w:r>
+        <w:rPr>
+          <w:rFonts w:ascii="Arial" w:hAnsi="Arial" w:cs="Arial"/>
+        </w:rPr>
+        <w:t xml:space="preserve"> again, you don’t need to change the directory paths in config.txt. </w:t>
       </w:r>
     </w:p>
     <w:sectPr>

</xml_diff>